<commit_message>
penambahan table sistem pakar
</commit_message>
<xml_diff>
--- a/Jurnal-sistemPakar.docx
+++ b/Jurnal-sistemPakar.docx
@@ -946,16 +946,6 @@
           <w:lang w:val="id-ID"/>
         </w:rPr>
         <w:t>Pendahuluan</w:t>
-      </w:r>
-      <w:r>
-        <w:rPr>
-          <w:rFonts w:ascii="Tahoma" w:hAnsi="Tahoma" w:cs="Tahoma"/>
-          <w:color w:val="auto"/>
-          <w:sz w:val="22"/>
-          <w:szCs w:val="22"/>
-          <w:lang w:val="en-ID"/>
-        </w:rPr>
-        <w:t>.</w:t>
       </w:r>
     </w:p>
     <w:p>
@@ -4100,20 +4090,17 @@
           <w:tab w:val="left" w:pos="426"/>
         </w:tabs>
         <w:spacing w:line="240" w:lineRule="auto"/>
-        <w:jc w:val="both"/>
-      </w:pPr>
-      <w:r>
-        <w:rPr>
-          <w:rFonts w:ascii="Tahoma" w:hAnsi="Tahoma" w:cs="Tahoma"/>
+        <w:jc w:val="center"/>
+      </w:pPr>
+      <w:r>
+        <w:rPr>
           <w:noProof/>
-          <w:sz w:val="20"/>
-          <w:szCs w:val="20"/>
         </w:rPr>
         <w:drawing>
-          <wp:inline distT="0" distB="0" distL="0" distR="0" wp14:anchorId="65D8104C" wp14:editId="2CF61F22">
-            <wp:extent cx="5619115" cy="2990850"/>
+          <wp:inline distT="0" distB="0" distL="0" distR="0">
+            <wp:extent cx="4735902" cy="3449507"/>
             <wp:effectExtent l="0" t="0" r="0" b="0"/>
-            <wp:docPr id="3" name="Picture 3" descr="D:\Hasudungan\Skripsi-1\classDiagram.png"/>
+            <wp:docPr id="4" name="Picture 4" descr="D:\Hasudungan\Skripsi-1\sistemPakar.png"/>
             <wp:cNvGraphicFramePr>
               <a:graphicFrameLocks xmlns:a="http://schemas.openxmlformats.org/drawingml/2006/main" noChangeAspect="1"/>
             </wp:cNvGraphicFramePr>
@@ -4121,7 +4108,7 @@
               <a:graphicData uri="http://schemas.openxmlformats.org/drawingml/2006/picture">
                 <pic:pic xmlns:pic="http://schemas.openxmlformats.org/drawingml/2006/picture">
                   <pic:nvPicPr>
-                    <pic:cNvPr id="0" name="Picture 1" descr="D:\Hasudungan\Skripsi-1\classDiagram.png"/>
+                    <pic:cNvPr id="0" name="Picture 1" descr="D:\Hasudungan\Skripsi-1\sistemPakar.png"/>
                     <pic:cNvPicPr>
                       <a:picLocks noChangeAspect="1" noChangeArrowheads="1"/>
                     </pic:cNvPicPr>
@@ -4142,7 +4129,7 @@
                   <pic:spPr bwMode="auto">
                     <a:xfrm>
                       <a:off x="0" y="0"/>
-                      <a:ext cx="5619115" cy="2990850"/>
+                      <a:ext cx="4737488" cy="3450662"/>
                     </a:xfrm>
                     <a:prstGeom prst="rect">
                       <a:avLst/>
@@ -4237,32 +4224,8 @@
           <w:szCs w:val="20"/>
           <w:lang w:val="en-ID"/>
         </w:rPr>
-        <w:lastRenderedPageBreak/>
         <w:t>Basis Data</w:t>
       </w:r>
-    </w:p>
-    <w:p>
-      <w:pPr>
-        <w:spacing w:line="240" w:lineRule="auto"/>
-        <w:ind w:firstLine="426"/>
-        <w:rPr>
-          <w:rFonts w:ascii="Tahoma" w:hAnsi="Tahoma" w:cs="Tahoma"/>
-          <w:sz w:val="20"/>
-          <w:szCs w:val="20"/>
-          <w:lang w:val="en-ID"/>
-        </w:rPr>
-      </w:pPr>
-      <w:proofErr w:type="gramStart"/>
-      <w:r>
-        <w:rPr>
-          <w:rFonts w:ascii="Tahoma" w:hAnsi="Tahoma" w:cs="Tahoma"/>
-          <w:sz w:val="20"/>
-          <w:szCs w:val="20"/>
-          <w:lang w:val="en-ID"/>
-        </w:rPr>
-        <w:t>Basis data merupakan kumpulan table data yang terintegrasi ke dalam sebuah sistem.</w:t>
-      </w:r>
-      <w:proofErr w:type="gramEnd"/>
     </w:p>
     <w:p>
       <w:pPr>
@@ -4296,6 +4259,11 @@
         <w:pStyle w:val="Caption"/>
         <w:keepNext/>
         <w:jc w:val="center"/>
+        <w:rPr>
+          <w:rFonts w:ascii="Tahoma" w:hAnsi="Tahoma" w:cs="Tahoma"/>
+          <w:sz w:val="20"/>
+          <w:szCs w:val="20"/>
+        </w:rPr>
       </w:pPr>
       <w:r>
         <w:rPr>
@@ -4304,25 +4272,7 @@
           <w:sz w:val="20"/>
           <w:szCs w:val="20"/>
         </w:rPr>
-        <w:t>Tabe</w:t>
-      </w:r>
-      <w:r>
-        <w:rPr>
-          <w:rFonts w:ascii="Tahoma" w:hAnsi="Tahoma" w:cs="Tahoma"/>
-          <w:color w:val="auto"/>
-          <w:sz w:val="20"/>
-          <w:szCs w:val="20"/>
-        </w:rPr>
-        <w:t>l</w:t>
-      </w:r>
-      <w:r>
-        <w:rPr>
-          <w:rFonts w:ascii="Tahoma" w:hAnsi="Tahoma" w:cs="Tahoma"/>
-          <w:color w:val="auto"/>
-          <w:sz w:val="20"/>
-          <w:szCs w:val="20"/>
-        </w:rPr>
-        <w:t xml:space="preserve"> </w:t>
+        <w:t xml:space="preserve">Tabel </w:t>
       </w:r>
       <w:r>
         <w:rPr>
@@ -4530,7 +4480,16 @@
                 <w:szCs w:val="20"/>
                 <w:lang w:val="en-ID"/>
               </w:rPr>
-              <w:t>Int</w:t>
+              <w:t>i</w:t>
+            </w:r>
+            <w:r>
+              <w:rPr>
+                <w:rFonts w:ascii="Tahoma" w:hAnsi="Tahoma" w:cs="Tahoma"/>
+                <w:sz w:val="20"/>
+                <w:szCs w:val="20"/>
+                <w:lang w:val="en-ID"/>
+              </w:rPr>
+              <w:t>nt</w:t>
             </w:r>
           </w:p>
         </w:tc>
@@ -4652,7 +4611,16 @@
                 <w:szCs w:val="20"/>
                 <w:lang w:val="en-ID"/>
               </w:rPr>
-              <w:t>Char</w:t>
+              <w:t>c</w:t>
+            </w:r>
+            <w:r>
+              <w:rPr>
+                <w:rFonts w:ascii="Tahoma" w:hAnsi="Tahoma" w:cs="Tahoma"/>
+                <w:sz w:val="20"/>
+                <w:szCs w:val="20"/>
+                <w:lang w:val="en-ID"/>
+              </w:rPr>
+              <w:t>har</w:t>
             </w:r>
           </w:p>
         </w:tc>
@@ -4774,7 +4742,16 @@
                 <w:szCs w:val="20"/>
                 <w:lang w:val="en-ID"/>
               </w:rPr>
-              <w:t>Char</w:t>
+              <w:t>c</w:t>
+            </w:r>
+            <w:r>
+              <w:rPr>
+                <w:rFonts w:ascii="Tahoma" w:hAnsi="Tahoma" w:cs="Tahoma"/>
+                <w:sz w:val="20"/>
+                <w:szCs w:val="20"/>
+                <w:lang w:val="en-ID"/>
+              </w:rPr>
+              <w:t>har</w:t>
             </w:r>
           </w:p>
         </w:tc>
@@ -4896,7 +4873,16 @@
                 <w:szCs w:val="20"/>
                 <w:lang w:val="en-ID"/>
               </w:rPr>
-              <w:t>Varchar</w:t>
+              <w:t>v</w:t>
+            </w:r>
+            <w:r>
+              <w:rPr>
+                <w:rFonts w:ascii="Tahoma" w:hAnsi="Tahoma" w:cs="Tahoma"/>
+                <w:sz w:val="20"/>
+                <w:szCs w:val="20"/>
+                <w:lang w:val="en-ID"/>
+              </w:rPr>
+              <w:t>archar</w:t>
             </w:r>
           </w:p>
         </w:tc>
@@ -4994,7 +4980,16 @@
                 <w:szCs w:val="20"/>
                 <w:lang w:val="en-ID"/>
               </w:rPr>
-              <w:t>Status</w:t>
+              <w:t>s</w:t>
+            </w:r>
+            <w:r>
+              <w:rPr>
+                <w:rFonts w:ascii="Tahoma" w:hAnsi="Tahoma" w:cs="Tahoma"/>
+                <w:sz w:val="20"/>
+                <w:szCs w:val="20"/>
+                <w:lang w:val="en-ID"/>
+              </w:rPr>
+              <w:t>tatus</w:t>
             </w:r>
           </w:p>
         </w:tc>
@@ -5018,7 +5013,16 @@
                 <w:szCs w:val="20"/>
                 <w:lang w:val="en-ID"/>
               </w:rPr>
-              <w:t>Varchar</w:t>
+              <w:t>v</w:t>
+            </w:r>
+            <w:r>
+              <w:rPr>
+                <w:rFonts w:ascii="Tahoma" w:hAnsi="Tahoma" w:cs="Tahoma"/>
+                <w:sz w:val="20"/>
+                <w:szCs w:val="20"/>
+                <w:lang w:val="en-ID"/>
+              </w:rPr>
+              <w:t>archar</w:t>
             </w:r>
           </w:p>
         </w:tc>
@@ -5140,7 +5144,16 @@
                 <w:szCs w:val="20"/>
                 <w:lang w:val="en-ID"/>
               </w:rPr>
-              <w:t>Char</w:t>
+              <w:t>c</w:t>
+            </w:r>
+            <w:r>
+              <w:rPr>
+                <w:rFonts w:ascii="Tahoma" w:hAnsi="Tahoma" w:cs="Tahoma"/>
+                <w:sz w:val="20"/>
+                <w:szCs w:val="20"/>
+                <w:lang w:val="en-ID"/>
+              </w:rPr>
+              <w:t>har</w:t>
             </w:r>
           </w:p>
         </w:tc>
@@ -5238,7 +5251,16 @@
                 <w:szCs w:val="20"/>
                 <w:lang w:val="en-ID"/>
               </w:rPr>
-              <w:t>Created_at</w:t>
+              <w:t>c</w:t>
+            </w:r>
+            <w:r>
+              <w:rPr>
+                <w:rFonts w:ascii="Tahoma" w:hAnsi="Tahoma" w:cs="Tahoma"/>
+                <w:sz w:val="20"/>
+                <w:szCs w:val="20"/>
+                <w:lang w:val="en-ID"/>
+              </w:rPr>
+              <w:t>reated_at</w:t>
             </w:r>
           </w:p>
         </w:tc>
@@ -5262,7 +5284,16 @@
                 <w:szCs w:val="20"/>
                 <w:lang w:val="en-ID"/>
               </w:rPr>
-              <w:t>Timestamp</w:t>
+              <w:t>t</w:t>
+            </w:r>
+            <w:r>
+              <w:rPr>
+                <w:rFonts w:ascii="Tahoma" w:hAnsi="Tahoma" w:cs="Tahoma"/>
+                <w:sz w:val="20"/>
+                <w:szCs w:val="20"/>
+                <w:lang w:val="en-ID"/>
+              </w:rPr>
+              <w:t>imestamp</w:t>
             </w:r>
           </w:p>
         </w:tc>
@@ -5360,7 +5391,16 @@
                 <w:szCs w:val="20"/>
                 <w:lang w:val="en-ID"/>
               </w:rPr>
-              <w:t>Updated_at</w:t>
+              <w:t>u</w:t>
+            </w:r>
+            <w:r>
+              <w:rPr>
+                <w:rFonts w:ascii="Tahoma" w:hAnsi="Tahoma" w:cs="Tahoma"/>
+                <w:sz w:val="20"/>
+                <w:szCs w:val="20"/>
+                <w:lang w:val="en-ID"/>
+              </w:rPr>
+              <w:t>pdated_at</w:t>
             </w:r>
           </w:p>
         </w:tc>
@@ -5384,7 +5424,16 @@
                 <w:szCs w:val="20"/>
                 <w:lang w:val="en-ID"/>
               </w:rPr>
-              <w:t>Timestamp</w:t>
+              <w:t>t</w:t>
+            </w:r>
+            <w:r>
+              <w:rPr>
+                <w:rFonts w:ascii="Tahoma" w:hAnsi="Tahoma" w:cs="Tahoma"/>
+                <w:sz w:val="20"/>
+                <w:szCs w:val="20"/>
+                <w:lang w:val="en-ID"/>
+              </w:rPr>
+              <w:t>imestamp</w:t>
             </w:r>
           </w:p>
         </w:tc>
@@ -5703,7 +5752,16 @@
                 <w:szCs w:val="20"/>
                 <w:lang w:val="en-ID"/>
               </w:rPr>
-              <w:t>Id</w:t>
+              <w:t>i</w:t>
+            </w:r>
+            <w:r>
+              <w:rPr>
+                <w:rFonts w:ascii="Tahoma" w:hAnsi="Tahoma" w:cs="Tahoma"/>
+                <w:sz w:val="20"/>
+                <w:szCs w:val="20"/>
+                <w:lang w:val="en-ID"/>
+              </w:rPr>
+              <w:t>d</w:t>
             </w:r>
           </w:p>
         </w:tc>
@@ -5727,7 +5785,16 @@
                 <w:szCs w:val="20"/>
                 <w:lang w:val="en-ID"/>
               </w:rPr>
-              <w:t>Int</w:t>
+              <w:t>i</w:t>
+            </w:r>
+            <w:r>
+              <w:rPr>
+                <w:rFonts w:ascii="Tahoma" w:hAnsi="Tahoma" w:cs="Tahoma"/>
+                <w:sz w:val="20"/>
+                <w:szCs w:val="20"/>
+                <w:lang w:val="en-ID"/>
+              </w:rPr>
+              <w:t>nt</w:t>
             </w:r>
           </w:p>
         </w:tc>
@@ -5825,7 +5892,16 @@
                 <w:szCs w:val="20"/>
                 <w:lang w:val="en-ID"/>
               </w:rPr>
-              <w:t>kodeGejala</w:t>
+              <w:t>k</w:t>
+            </w:r>
+            <w:r>
+              <w:rPr>
+                <w:rFonts w:ascii="Tahoma" w:hAnsi="Tahoma" w:cs="Tahoma"/>
+                <w:sz w:val="20"/>
+                <w:szCs w:val="20"/>
+                <w:lang w:val="en-ID"/>
+              </w:rPr>
+              <w:t>odeGejala</w:t>
             </w:r>
           </w:p>
         </w:tc>
@@ -5849,7 +5925,16 @@
                 <w:szCs w:val="20"/>
                 <w:lang w:val="en-ID"/>
               </w:rPr>
-              <w:t>Varchar</w:t>
+              <w:t>v</w:t>
+            </w:r>
+            <w:r>
+              <w:rPr>
+                <w:rFonts w:ascii="Tahoma" w:hAnsi="Tahoma" w:cs="Tahoma"/>
+                <w:sz w:val="20"/>
+                <w:szCs w:val="20"/>
+                <w:lang w:val="en-ID"/>
+              </w:rPr>
+              <w:t>archar</w:t>
             </w:r>
           </w:p>
         </w:tc>
@@ -5971,7 +6056,16 @@
                 <w:szCs w:val="20"/>
                 <w:lang w:val="en-ID"/>
               </w:rPr>
-              <w:t>Varchar</w:t>
+              <w:t>v</w:t>
+            </w:r>
+            <w:r>
+              <w:rPr>
+                <w:rFonts w:ascii="Tahoma" w:hAnsi="Tahoma" w:cs="Tahoma"/>
+                <w:sz w:val="20"/>
+                <w:szCs w:val="20"/>
+                <w:lang w:val="en-ID"/>
+              </w:rPr>
+              <w:t>archar</w:t>
             </w:r>
           </w:p>
         </w:tc>
@@ -6069,7 +6163,16 @@
                 <w:szCs w:val="20"/>
                 <w:lang w:val="en-ID"/>
               </w:rPr>
-              <w:t>Created_at</w:t>
+              <w:t>c</w:t>
+            </w:r>
+            <w:r>
+              <w:rPr>
+                <w:rFonts w:ascii="Tahoma" w:hAnsi="Tahoma" w:cs="Tahoma"/>
+                <w:sz w:val="20"/>
+                <w:szCs w:val="20"/>
+                <w:lang w:val="en-ID"/>
+              </w:rPr>
+              <w:t>reated_at</w:t>
             </w:r>
           </w:p>
         </w:tc>
@@ -6093,7 +6196,16 @@
                 <w:szCs w:val="20"/>
                 <w:lang w:val="en-ID"/>
               </w:rPr>
-              <w:t>Timestamp</w:t>
+              <w:t>t</w:t>
+            </w:r>
+            <w:r>
+              <w:rPr>
+                <w:rFonts w:ascii="Tahoma" w:hAnsi="Tahoma" w:cs="Tahoma"/>
+                <w:sz w:val="20"/>
+                <w:szCs w:val="20"/>
+                <w:lang w:val="en-ID"/>
+              </w:rPr>
+              <w:t>imestamp</w:t>
             </w:r>
           </w:p>
         </w:tc>
@@ -6191,7 +6303,16 @@
                 <w:szCs w:val="20"/>
                 <w:lang w:val="en-ID"/>
               </w:rPr>
-              <w:t>Updated_at</w:t>
+              <w:t>u</w:t>
+            </w:r>
+            <w:r>
+              <w:rPr>
+                <w:rFonts w:ascii="Tahoma" w:hAnsi="Tahoma" w:cs="Tahoma"/>
+                <w:sz w:val="20"/>
+                <w:szCs w:val="20"/>
+                <w:lang w:val="en-ID"/>
+              </w:rPr>
+              <w:t>pdated_at</w:t>
             </w:r>
           </w:p>
         </w:tc>
@@ -6215,7 +6336,16 @@
                 <w:szCs w:val="20"/>
                 <w:lang w:val="en-ID"/>
               </w:rPr>
-              <w:t>Timestamp</w:t>
+              <w:t>t</w:t>
+            </w:r>
+            <w:r>
+              <w:rPr>
+                <w:rFonts w:ascii="Tahoma" w:hAnsi="Tahoma" w:cs="Tahoma"/>
+                <w:sz w:val="20"/>
+                <w:szCs w:val="20"/>
+                <w:lang w:val="en-ID"/>
+              </w:rPr>
+              <w:t>imestamp</w:t>
             </w:r>
           </w:p>
         </w:tc>
@@ -6321,7 +6451,6 @@
           <w:lang w:val="en-ID"/>
         </w:rPr>
       </w:pPr>
-      <w:bookmarkStart w:id="2" w:name="_GoBack"/>
       <w:r>
         <w:rPr>
           <w:rFonts w:ascii="Tahoma" w:hAnsi="Tahoma" w:cs="Tahoma"/>
@@ -6332,7 +6461,6 @@
         <w:t>Table permasalahan</w:t>
       </w:r>
     </w:p>
-    <w:bookmarkEnd w:id="2"/>
     <w:p>
       <w:pPr>
         <w:pStyle w:val="Caption"/>
@@ -6549,7 +6677,16 @@
                 <w:szCs w:val="20"/>
                 <w:lang w:val="en-ID"/>
               </w:rPr>
-              <w:t>Id</w:t>
+              <w:t>i</w:t>
+            </w:r>
+            <w:r>
+              <w:rPr>
+                <w:rFonts w:ascii="Tahoma" w:hAnsi="Tahoma" w:cs="Tahoma"/>
+                <w:sz w:val="20"/>
+                <w:szCs w:val="20"/>
+                <w:lang w:val="en-ID"/>
+              </w:rPr>
+              <w:t>d</w:t>
             </w:r>
           </w:p>
         </w:tc>
@@ -6575,7 +6712,16 @@
                 <w:szCs w:val="20"/>
                 <w:lang w:val="en-ID"/>
               </w:rPr>
-              <w:t xml:space="preserve">Int </w:t>
+              <w:t>i</w:t>
+            </w:r>
+            <w:r>
+              <w:rPr>
+                <w:rFonts w:ascii="Tahoma" w:hAnsi="Tahoma" w:cs="Tahoma"/>
+                <w:sz w:val="20"/>
+                <w:szCs w:val="20"/>
+                <w:lang w:val="en-ID"/>
+              </w:rPr>
+              <w:t xml:space="preserve">nt </w:t>
             </w:r>
           </w:p>
         </w:tc>
@@ -6707,7 +6853,16 @@
                 <w:szCs w:val="20"/>
                 <w:lang w:val="en-ID"/>
               </w:rPr>
-              <w:t>Char</w:t>
+              <w:t>varc</w:t>
+            </w:r>
+            <w:r>
+              <w:rPr>
+                <w:rFonts w:ascii="Tahoma" w:hAnsi="Tahoma" w:cs="Tahoma"/>
+                <w:sz w:val="20"/>
+                <w:szCs w:val="20"/>
+                <w:lang w:val="en-ID"/>
+              </w:rPr>
+              <w:t>har</w:t>
             </w:r>
           </w:p>
         </w:tc>
@@ -6839,7 +6994,16 @@
                 <w:szCs w:val="20"/>
                 <w:lang w:val="en-ID"/>
               </w:rPr>
-              <w:t>Varchar</w:t>
+              <w:t>v</w:t>
+            </w:r>
+            <w:r>
+              <w:rPr>
+                <w:rFonts w:ascii="Tahoma" w:hAnsi="Tahoma" w:cs="Tahoma"/>
+                <w:sz w:val="20"/>
+                <w:szCs w:val="20"/>
+                <w:lang w:val="en-ID"/>
+              </w:rPr>
+              <w:t>archar</w:t>
             </w:r>
           </w:p>
         </w:tc>
@@ -6945,7 +7109,16 @@
                 <w:szCs w:val="20"/>
                 <w:lang w:val="en-ID"/>
               </w:rPr>
-              <w:t>Solusi</w:t>
+              <w:t>s</w:t>
+            </w:r>
+            <w:r>
+              <w:rPr>
+                <w:rFonts w:ascii="Tahoma" w:hAnsi="Tahoma" w:cs="Tahoma"/>
+                <w:sz w:val="20"/>
+                <w:szCs w:val="20"/>
+                <w:lang w:val="en-ID"/>
+              </w:rPr>
+              <w:t>olusi</w:t>
             </w:r>
           </w:p>
         </w:tc>
@@ -6971,7 +7144,16 @@
                 <w:szCs w:val="20"/>
                 <w:lang w:val="en-ID"/>
               </w:rPr>
-              <w:t>Text</w:t>
+              <w:t>t</w:t>
+            </w:r>
+            <w:r>
+              <w:rPr>
+                <w:rFonts w:ascii="Tahoma" w:hAnsi="Tahoma" w:cs="Tahoma"/>
+                <w:sz w:val="20"/>
+                <w:szCs w:val="20"/>
+                <w:lang w:val="en-ID"/>
+              </w:rPr>
+              <w:t>ext</w:t>
             </w:r>
           </w:p>
         </w:tc>
@@ -7077,7 +7259,16 @@
                 <w:szCs w:val="20"/>
                 <w:lang w:val="en-ID"/>
               </w:rPr>
-              <w:t>Created_at</w:t>
+              <w:t>c</w:t>
+            </w:r>
+            <w:r>
+              <w:rPr>
+                <w:rFonts w:ascii="Tahoma" w:hAnsi="Tahoma" w:cs="Tahoma"/>
+                <w:sz w:val="20"/>
+                <w:szCs w:val="20"/>
+                <w:lang w:val="en-ID"/>
+              </w:rPr>
+              <w:t>reated_at</w:t>
             </w:r>
           </w:p>
         </w:tc>
@@ -7103,7 +7294,16 @@
                 <w:szCs w:val="20"/>
                 <w:lang w:val="en-ID"/>
               </w:rPr>
-              <w:t>Timestamp</w:t>
+              <w:t>t</w:t>
+            </w:r>
+            <w:r>
+              <w:rPr>
+                <w:rFonts w:ascii="Tahoma" w:hAnsi="Tahoma" w:cs="Tahoma"/>
+                <w:sz w:val="20"/>
+                <w:szCs w:val="20"/>
+                <w:lang w:val="en-ID"/>
+              </w:rPr>
+              <w:t>imestamp</w:t>
             </w:r>
           </w:p>
         </w:tc>
@@ -7209,7 +7409,16 @@
                 <w:szCs w:val="20"/>
                 <w:lang w:val="en-ID"/>
               </w:rPr>
-              <w:t>Updated_at</w:t>
+              <w:t>u</w:t>
+            </w:r>
+            <w:r>
+              <w:rPr>
+                <w:rFonts w:ascii="Tahoma" w:hAnsi="Tahoma" w:cs="Tahoma"/>
+                <w:sz w:val="20"/>
+                <w:szCs w:val="20"/>
+                <w:lang w:val="en-ID"/>
+              </w:rPr>
+              <w:t>pdated_at</w:t>
             </w:r>
           </w:p>
         </w:tc>
@@ -7235,7 +7444,16 @@
                 <w:szCs w:val="20"/>
                 <w:lang w:val="en-ID"/>
               </w:rPr>
-              <w:t>Timestamp</w:t>
+              <w:t>t</w:t>
+            </w:r>
+            <w:r>
+              <w:rPr>
+                <w:rFonts w:ascii="Tahoma" w:hAnsi="Tahoma" w:cs="Tahoma"/>
+                <w:sz w:val="20"/>
+                <w:szCs w:val="20"/>
+                <w:lang w:val="en-ID"/>
+              </w:rPr>
+              <w:t>imestamp</w:t>
             </w:r>
           </w:p>
         </w:tc>
@@ -7321,12 +7539,1263 @@
     </w:tbl>
     <w:p>
       <w:pPr>
+        <w:spacing w:line="240" w:lineRule="auto"/>
+        <w:rPr>
+          <w:rFonts w:ascii="Tahoma" w:hAnsi="Tahoma" w:cs="Tahoma"/>
+          <w:b/>
+          <w:sz w:val="20"/>
+          <w:szCs w:val="20"/>
+          <w:lang w:val="en-ID"/>
+        </w:rPr>
+      </w:pPr>
+    </w:p>
+    <w:p>
+      <w:pPr>
+        <w:pStyle w:val="ListParagraph"/>
+        <w:numPr>
+          <w:ilvl w:val="0"/>
+          <w:numId w:val="10"/>
+        </w:numPr>
+        <w:spacing w:line="240" w:lineRule="auto"/>
+        <w:ind w:left="426" w:hanging="426"/>
+        <w:rPr>
+          <w:rFonts w:ascii="Tahoma" w:hAnsi="Tahoma" w:cs="Tahoma"/>
+          <w:sz w:val="20"/>
+          <w:szCs w:val="20"/>
+          <w:lang w:val="en-ID"/>
+        </w:rPr>
+      </w:pPr>
+      <w:r>
+        <w:rPr>
+          <w:rFonts w:ascii="Tahoma" w:hAnsi="Tahoma" w:cs="Tahoma"/>
+          <w:sz w:val="20"/>
+          <w:szCs w:val="20"/>
+          <w:lang w:val="en-ID"/>
+        </w:rPr>
+        <w:t>Table gejalaPermasalahan</w:t>
+      </w:r>
+    </w:p>
+    <w:p>
+      <w:pPr>
+        <w:pStyle w:val="Caption"/>
+        <w:keepNext/>
+        <w:jc w:val="center"/>
+        <w:rPr>
+          <w:rFonts w:ascii="Tahoma" w:hAnsi="Tahoma" w:cs="Tahoma"/>
+          <w:b w:val="0"/>
+          <w:sz w:val="20"/>
+          <w:szCs w:val="20"/>
+        </w:rPr>
+      </w:pPr>
+      <w:r>
+        <w:rPr>
+          <w:rFonts w:ascii="Tahoma" w:hAnsi="Tahoma" w:cs="Tahoma"/>
+          <w:color w:val="auto"/>
+          <w:sz w:val="20"/>
+          <w:szCs w:val="20"/>
+        </w:rPr>
+        <w:t xml:space="preserve">Table </w:t>
+      </w:r>
+      <w:r>
+        <w:rPr>
+          <w:rFonts w:ascii="Tahoma" w:hAnsi="Tahoma" w:cs="Tahoma"/>
+          <w:b w:val="0"/>
+          <w:color w:val="auto"/>
+          <w:sz w:val="20"/>
+          <w:szCs w:val="20"/>
+        </w:rPr>
+        <w:t>gejalaPermasalahan</w:t>
+      </w:r>
+    </w:p>
+    <w:tbl>
+      <w:tblPr>
+        <w:tblStyle w:val="TableGrid"/>
+        <w:tblW w:w="9585" w:type="dxa"/>
+        <w:tblLook w:val="04A0" w:firstRow="1" w:lastRow="0" w:firstColumn="1" w:lastColumn="0" w:noHBand="0" w:noVBand="1"/>
+      </w:tblPr>
+      <w:tblGrid>
+        <w:gridCol w:w="1916"/>
+        <w:gridCol w:w="1594"/>
+        <w:gridCol w:w="1276"/>
+        <w:gridCol w:w="1843"/>
+        <w:gridCol w:w="2956"/>
+      </w:tblGrid>
+      <w:tr>
+        <w:trPr>
+          <w:trHeight w:val="299"/>
+        </w:trPr>
+        <w:tc>
+          <w:tcPr>
+            <w:tcW w:w="1916" w:type="dxa"/>
+          </w:tcPr>
+          <w:p>
+            <w:pPr>
+              <w:pStyle w:val="ListParagraph"/>
+              <w:ind w:left="0"/>
+              <w:jc w:val="center"/>
+              <w:rPr>
+                <w:rFonts w:ascii="Tahoma" w:hAnsi="Tahoma" w:cs="Tahoma"/>
+                <w:b/>
+                <w:sz w:val="20"/>
+                <w:szCs w:val="20"/>
+                <w:lang w:val="en-ID"/>
+              </w:rPr>
+            </w:pPr>
+            <w:r>
+              <w:rPr>
+                <w:rFonts w:ascii="Tahoma" w:hAnsi="Tahoma" w:cs="Tahoma"/>
+                <w:b/>
+                <w:sz w:val="20"/>
+                <w:szCs w:val="20"/>
+                <w:lang w:val="en-ID"/>
+              </w:rPr>
+              <w:t>Nama Field</w:t>
+            </w:r>
+          </w:p>
+        </w:tc>
+        <w:tc>
+          <w:tcPr>
+            <w:tcW w:w="1594" w:type="dxa"/>
+          </w:tcPr>
+          <w:p>
+            <w:pPr>
+              <w:pStyle w:val="ListParagraph"/>
+              <w:ind w:left="0"/>
+              <w:jc w:val="center"/>
+              <w:rPr>
+                <w:rFonts w:ascii="Tahoma" w:hAnsi="Tahoma" w:cs="Tahoma"/>
+                <w:b/>
+                <w:sz w:val="20"/>
+                <w:szCs w:val="20"/>
+                <w:lang w:val="en-ID"/>
+              </w:rPr>
+            </w:pPr>
+            <w:r>
+              <w:rPr>
+                <w:rFonts w:ascii="Tahoma" w:hAnsi="Tahoma" w:cs="Tahoma"/>
+                <w:b/>
+                <w:sz w:val="20"/>
+                <w:szCs w:val="20"/>
+                <w:lang w:val="en-ID"/>
+              </w:rPr>
+              <w:t>Tipe Data</w:t>
+            </w:r>
+          </w:p>
+        </w:tc>
+        <w:tc>
+          <w:tcPr>
+            <w:tcW w:w="1276" w:type="dxa"/>
+          </w:tcPr>
+          <w:p>
+            <w:pPr>
+              <w:pStyle w:val="ListParagraph"/>
+              <w:ind w:left="0"/>
+              <w:jc w:val="center"/>
+              <w:rPr>
+                <w:rFonts w:ascii="Tahoma" w:hAnsi="Tahoma" w:cs="Tahoma"/>
+                <w:b/>
+                <w:sz w:val="20"/>
+                <w:szCs w:val="20"/>
+                <w:lang w:val="en-ID"/>
+              </w:rPr>
+            </w:pPr>
+            <w:r>
+              <w:rPr>
+                <w:rFonts w:ascii="Tahoma" w:hAnsi="Tahoma" w:cs="Tahoma"/>
+                <w:b/>
+                <w:sz w:val="20"/>
+                <w:szCs w:val="20"/>
+                <w:lang w:val="en-ID"/>
+              </w:rPr>
+              <w:t>Value</w:t>
+            </w:r>
+          </w:p>
+        </w:tc>
+        <w:tc>
+          <w:tcPr>
+            <w:tcW w:w="1843" w:type="dxa"/>
+          </w:tcPr>
+          <w:p>
+            <w:pPr>
+              <w:pStyle w:val="ListParagraph"/>
+              <w:ind w:left="0"/>
+              <w:jc w:val="center"/>
+              <w:rPr>
+                <w:rFonts w:ascii="Tahoma" w:hAnsi="Tahoma" w:cs="Tahoma"/>
+                <w:b/>
+                <w:sz w:val="20"/>
+                <w:szCs w:val="20"/>
+                <w:lang w:val="en-ID"/>
+              </w:rPr>
+            </w:pPr>
+            <w:r>
+              <w:rPr>
+                <w:rFonts w:ascii="Tahoma" w:hAnsi="Tahoma" w:cs="Tahoma"/>
+                <w:b/>
+                <w:sz w:val="20"/>
+                <w:szCs w:val="20"/>
+                <w:lang w:val="en-ID"/>
+              </w:rPr>
+              <w:t>Key</w:t>
+            </w:r>
+          </w:p>
+        </w:tc>
+        <w:tc>
+          <w:tcPr>
+            <w:tcW w:w="2956" w:type="dxa"/>
+          </w:tcPr>
+          <w:p>
+            <w:pPr>
+              <w:pStyle w:val="ListParagraph"/>
+              <w:ind w:left="0"/>
+              <w:jc w:val="center"/>
+              <w:rPr>
+                <w:rFonts w:ascii="Tahoma" w:hAnsi="Tahoma" w:cs="Tahoma"/>
+                <w:b/>
+                <w:sz w:val="20"/>
+                <w:szCs w:val="20"/>
+                <w:lang w:val="en-ID"/>
+              </w:rPr>
+            </w:pPr>
+            <w:r>
+              <w:rPr>
+                <w:rFonts w:ascii="Tahoma" w:hAnsi="Tahoma" w:cs="Tahoma"/>
+                <w:b/>
+                <w:sz w:val="20"/>
+                <w:szCs w:val="20"/>
+                <w:lang w:val="en-ID"/>
+              </w:rPr>
+              <w:t>Keterangan</w:t>
+            </w:r>
+          </w:p>
+        </w:tc>
+      </w:tr>
+      <w:tr>
+        <w:trPr>
+          <w:trHeight w:val="282"/>
+        </w:trPr>
+        <w:tc>
+          <w:tcPr>
+            <w:tcW w:w="1916" w:type="dxa"/>
+          </w:tcPr>
+          <w:p>
+            <w:pPr>
+              <w:pStyle w:val="ListParagraph"/>
+              <w:ind w:left="0"/>
+              <w:rPr>
+                <w:rFonts w:ascii="Tahoma" w:hAnsi="Tahoma" w:cs="Tahoma"/>
+                <w:sz w:val="20"/>
+                <w:szCs w:val="20"/>
+                <w:lang w:val="en-ID"/>
+              </w:rPr>
+            </w:pPr>
+            <w:r>
+              <w:rPr>
+                <w:rFonts w:ascii="Tahoma" w:hAnsi="Tahoma" w:cs="Tahoma"/>
+                <w:sz w:val="20"/>
+                <w:szCs w:val="20"/>
+                <w:lang w:val="en-ID"/>
+              </w:rPr>
+              <w:t>i</w:t>
+            </w:r>
+            <w:r>
+              <w:rPr>
+                <w:rFonts w:ascii="Tahoma" w:hAnsi="Tahoma" w:cs="Tahoma"/>
+                <w:sz w:val="20"/>
+                <w:szCs w:val="20"/>
+                <w:lang w:val="en-ID"/>
+              </w:rPr>
+              <w:t>d</w:t>
+            </w:r>
+          </w:p>
+        </w:tc>
+        <w:tc>
+          <w:tcPr>
+            <w:tcW w:w="1594" w:type="dxa"/>
+          </w:tcPr>
+          <w:p>
+            <w:pPr>
+              <w:pStyle w:val="ListParagraph"/>
+              <w:ind w:left="0"/>
+              <w:rPr>
+                <w:rFonts w:ascii="Tahoma" w:hAnsi="Tahoma" w:cs="Tahoma"/>
+                <w:sz w:val="20"/>
+                <w:szCs w:val="20"/>
+                <w:lang w:val="en-ID"/>
+              </w:rPr>
+            </w:pPr>
+            <w:r>
+              <w:rPr>
+                <w:rFonts w:ascii="Tahoma" w:hAnsi="Tahoma" w:cs="Tahoma"/>
+                <w:sz w:val="20"/>
+                <w:szCs w:val="20"/>
+                <w:lang w:val="en-ID"/>
+              </w:rPr>
+              <w:t>Bigint</w:t>
+            </w:r>
+          </w:p>
+        </w:tc>
+        <w:tc>
+          <w:tcPr>
+            <w:tcW w:w="1276" w:type="dxa"/>
+          </w:tcPr>
+          <w:p>
+            <w:pPr>
+              <w:pStyle w:val="ListParagraph"/>
+              <w:ind w:left="0"/>
+              <w:rPr>
+                <w:rFonts w:ascii="Tahoma" w:hAnsi="Tahoma" w:cs="Tahoma"/>
+                <w:sz w:val="20"/>
+                <w:szCs w:val="20"/>
+                <w:lang w:val="en-ID"/>
+              </w:rPr>
+            </w:pPr>
+            <w:r>
+              <w:rPr>
+                <w:rFonts w:ascii="Tahoma" w:hAnsi="Tahoma" w:cs="Tahoma"/>
+                <w:sz w:val="20"/>
+                <w:szCs w:val="20"/>
+                <w:lang w:val="en-ID"/>
+              </w:rPr>
+              <w:t>20</w:t>
+            </w:r>
+          </w:p>
+        </w:tc>
+        <w:tc>
+          <w:tcPr>
+            <w:tcW w:w="1843" w:type="dxa"/>
+          </w:tcPr>
+          <w:p>
+            <w:pPr>
+              <w:pStyle w:val="ListParagraph"/>
+              <w:ind w:left="0"/>
+              <w:rPr>
+                <w:rFonts w:ascii="Tahoma" w:hAnsi="Tahoma" w:cs="Tahoma"/>
+                <w:sz w:val="20"/>
+                <w:szCs w:val="20"/>
+                <w:lang w:val="en-ID"/>
+              </w:rPr>
+            </w:pPr>
+            <w:r>
+              <w:rPr>
+                <w:rFonts w:ascii="Tahoma" w:hAnsi="Tahoma" w:cs="Tahoma"/>
+                <w:sz w:val="20"/>
+                <w:szCs w:val="20"/>
+                <w:lang w:val="en-ID"/>
+              </w:rPr>
+              <w:t>PK</w:t>
+            </w:r>
+          </w:p>
+        </w:tc>
+        <w:tc>
+          <w:tcPr>
+            <w:tcW w:w="2956" w:type="dxa"/>
+          </w:tcPr>
+          <w:p>
+            <w:pPr>
+              <w:pStyle w:val="ListParagraph"/>
+              <w:ind w:left="0"/>
+              <w:rPr>
+                <w:rFonts w:ascii="Tahoma" w:hAnsi="Tahoma" w:cs="Tahoma"/>
+                <w:sz w:val="20"/>
+                <w:szCs w:val="20"/>
+                <w:lang w:val="en-ID"/>
+              </w:rPr>
+            </w:pPr>
+            <w:r>
+              <w:rPr>
+                <w:rFonts w:ascii="Tahoma" w:hAnsi="Tahoma" w:cs="Tahoma"/>
+                <w:sz w:val="20"/>
+                <w:szCs w:val="20"/>
+                <w:lang w:val="en-ID"/>
+              </w:rPr>
+              <w:t>Increment</w:t>
+            </w:r>
+          </w:p>
+        </w:tc>
+      </w:tr>
+      <w:tr>
+        <w:trPr>
+          <w:trHeight w:val="315"/>
+        </w:trPr>
+        <w:tc>
+          <w:tcPr>
+            <w:tcW w:w="1916" w:type="dxa"/>
+          </w:tcPr>
+          <w:p>
+            <w:pPr>
+              <w:pStyle w:val="ListParagraph"/>
+              <w:ind w:left="0"/>
+              <w:rPr>
+                <w:rFonts w:ascii="Tahoma" w:hAnsi="Tahoma" w:cs="Tahoma"/>
+                <w:sz w:val="20"/>
+                <w:szCs w:val="20"/>
+                <w:lang w:val="en-ID"/>
+              </w:rPr>
+            </w:pPr>
+            <w:r>
+              <w:rPr>
+                <w:rFonts w:ascii="Tahoma" w:hAnsi="Tahoma" w:cs="Tahoma"/>
+                <w:sz w:val="20"/>
+                <w:szCs w:val="20"/>
+                <w:lang w:val="en-ID"/>
+              </w:rPr>
+              <w:t>kodeRelasi</w:t>
+            </w:r>
+          </w:p>
+        </w:tc>
+        <w:tc>
+          <w:tcPr>
+            <w:tcW w:w="1594" w:type="dxa"/>
+          </w:tcPr>
+          <w:p>
+            <w:pPr>
+              <w:pStyle w:val="ListParagraph"/>
+              <w:ind w:left="0"/>
+              <w:rPr>
+                <w:rFonts w:ascii="Tahoma" w:hAnsi="Tahoma" w:cs="Tahoma"/>
+                <w:sz w:val="20"/>
+                <w:szCs w:val="20"/>
+                <w:lang w:val="en-ID"/>
+              </w:rPr>
+            </w:pPr>
+            <w:r>
+              <w:rPr>
+                <w:rFonts w:ascii="Tahoma" w:hAnsi="Tahoma" w:cs="Tahoma"/>
+                <w:sz w:val="20"/>
+                <w:szCs w:val="20"/>
+                <w:lang w:val="en-ID"/>
+              </w:rPr>
+              <w:t>Char</w:t>
+            </w:r>
+          </w:p>
+        </w:tc>
+        <w:tc>
+          <w:tcPr>
+            <w:tcW w:w="1276" w:type="dxa"/>
+          </w:tcPr>
+          <w:p>
+            <w:pPr>
+              <w:pStyle w:val="ListParagraph"/>
+              <w:ind w:left="0"/>
+              <w:rPr>
+                <w:rFonts w:ascii="Tahoma" w:hAnsi="Tahoma" w:cs="Tahoma"/>
+                <w:sz w:val="20"/>
+                <w:szCs w:val="20"/>
+                <w:lang w:val="en-ID"/>
+              </w:rPr>
+            </w:pPr>
+            <w:r>
+              <w:rPr>
+                <w:rFonts w:ascii="Tahoma" w:hAnsi="Tahoma" w:cs="Tahoma"/>
+                <w:sz w:val="20"/>
+                <w:szCs w:val="20"/>
+                <w:lang w:val="en-ID"/>
+              </w:rPr>
+              <w:t>225</w:t>
+            </w:r>
+          </w:p>
+        </w:tc>
+        <w:tc>
+          <w:tcPr>
+            <w:tcW w:w="1843" w:type="dxa"/>
+          </w:tcPr>
+          <w:p>
+            <w:pPr>
+              <w:pStyle w:val="ListParagraph"/>
+              <w:ind w:left="0"/>
+              <w:rPr>
+                <w:rFonts w:ascii="Tahoma" w:hAnsi="Tahoma" w:cs="Tahoma"/>
+                <w:sz w:val="20"/>
+                <w:szCs w:val="20"/>
+                <w:lang w:val="en-ID"/>
+              </w:rPr>
+            </w:pPr>
+            <w:r>
+              <w:rPr>
+                <w:rFonts w:ascii="Tahoma" w:hAnsi="Tahoma" w:cs="Tahoma"/>
+                <w:sz w:val="20"/>
+                <w:szCs w:val="20"/>
+                <w:lang w:val="en-ID"/>
+              </w:rPr>
+              <w:t>-</w:t>
+            </w:r>
+          </w:p>
+        </w:tc>
+        <w:tc>
+          <w:tcPr>
+            <w:tcW w:w="2956" w:type="dxa"/>
+          </w:tcPr>
+          <w:p>
+            <w:pPr>
+              <w:pStyle w:val="ListParagraph"/>
+              <w:ind w:left="0"/>
+              <w:rPr>
+                <w:rFonts w:ascii="Tahoma" w:hAnsi="Tahoma" w:cs="Tahoma"/>
+                <w:sz w:val="20"/>
+                <w:szCs w:val="20"/>
+                <w:lang w:val="en-ID"/>
+              </w:rPr>
+            </w:pPr>
+            <w:r>
+              <w:rPr>
+                <w:rFonts w:ascii="Tahoma" w:hAnsi="Tahoma" w:cs="Tahoma"/>
+                <w:sz w:val="20"/>
+                <w:szCs w:val="20"/>
+                <w:lang w:val="en-ID"/>
+              </w:rPr>
+              <w:t>Kode Relasi</w:t>
+            </w:r>
+          </w:p>
+        </w:tc>
+      </w:tr>
+      <w:tr>
+        <w:trPr>
+          <w:trHeight w:val="315"/>
+        </w:trPr>
+        <w:tc>
+          <w:tcPr>
+            <w:tcW w:w="1916" w:type="dxa"/>
+          </w:tcPr>
+          <w:p>
+            <w:pPr>
+              <w:pStyle w:val="ListParagraph"/>
+              <w:ind w:left="0"/>
+              <w:rPr>
+                <w:rFonts w:ascii="Tahoma" w:hAnsi="Tahoma" w:cs="Tahoma"/>
+                <w:sz w:val="20"/>
+                <w:szCs w:val="20"/>
+                <w:lang w:val="en-ID"/>
+              </w:rPr>
+            </w:pPr>
+            <w:r>
+              <w:rPr>
+                <w:rFonts w:ascii="Tahoma" w:hAnsi="Tahoma" w:cs="Tahoma"/>
+                <w:sz w:val="20"/>
+                <w:szCs w:val="20"/>
+                <w:lang w:val="en-ID"/>
+              </w:rPr>
+              <w:lastRenderedPageBreak/>
+              <w:t>status</w:t>
+            </w:r>
+          </w:p>
+        </w:tc>
+        <w:tc>
+          <w:tcPr>
+            <w:tcW w:w="1594" w:type="dxa"/>
+          </w:tcPr>
+          <w:p>
+            <w:pPr>
+              <w:pStyle w:val="ListParagraph"/>
+              <w:ind w:left="0"/>
+              <w:rPr>
+                <w:rFonts w:ascii="Tahoma" w:hAnsi="Tahoma" w:cs="Tahoma"/>
+                <w:sz w:val="20"/>
+                <w:szCs w:val="20"/>
+                <w:lang w:val="en-ID"/>
+              </w:rPr>
+            </w:pPr>
+            <w:r>
+              <w:rPr>
+                <w:rFonts w:ascii="Tahoma" w:hAnsi="Tahoma" w:cs="Tahoma"/>
+                <w:sz w:val="20"/>
+                <w:szCs w:val="20"/>
+                <w:lang w:val="en-ID"/>
+              </w:rPr>
+              <w:t>v</w:t>
+            </w:r>
+            <w:r>
+              <w:rPr>
+                <w:rFonts w:ascii="Tahoma" w:hAnsi="Tahoma" w:cs="Tahoma"/>
+                <w:sz w:val="20"/>
+                <w:szCs w:val="20"/>
+                <w:lang w:val="en-ID"/>
+              </w:rPr>
+              <w:t>archar</w:t>
+            </w:r>
+          </w:p>
+        </w:tc>
+        <w:tc>
+          <w:tcPr>
+            <w:tcW w:w="1276" w:type="dxa"/>
+          </w:tcPr>
+          <w:p>
+            <w:pPr>
+              <w:pStyle w:val="ListParagraph"/>
+              <w:ind w:left="0"/>
+              <w:rPr>
+                <w:rFonts w:ascii="Tahoma" w:hAnsi="Tahoma" w:cs="Tahoma"/>
+                <w:sz w:val="20"/>
+                <w:szCs w:val="20"/>
+                <w:lang w:val="en-ID"/>
+              </w:rPr>
+            </w:pPr>
+            <w:r>
+              <w:rPr>
+                <w:rFonts w:ascii="Tahoma" w:hAnsi="Tahoma" w:cs="Tahoma"/>
+                <w:sz w:val="20"/>
+                <w:szCs w:val="20"/>
+                <w:lang w:val="en-ID"/>
+              </w:rPr>
+              <w:t>225</w:t>
+            </w:r>
+          </w:p>
+        </w:tc>
+        <w:tc>
+          <w:tcPr>
+            <w:tcW w:w="1843" w:type="dxa"/>
+          </w:tcPr>
+          <w:p>
+            <w:pPr>
+              <w:pStyle w:val="ListParagraph"/>
+              <w:ind w:left="0"/>
+              <w:rPr>
+                <w:rFonts w:ascii="Tahoma" w:hAnsi="Tahoma" w:cs="Tahoma"/>
+                <w:sz w:val="20"/>
+                <w:szCs w:val="20"/>
+                <w:lang w:val="en-ID"/>
+              </w:rPr>
+            </w:pPr>
+            <w:r>
+              <w:rPr>
+                <w:rFonts w:ascii="Tahoma" w:hAnsi="Tahoma" w:cs="Tahoma"/>
+                <w:sz w:val="20"/>
+                <w:szCs w:val="20"/>
+                <w:lang w:val="en-ID"/>
+              </w:rPr>
+              <w:t>-</w:t>
+            </w:r>
+          </w:p>
+        </w:tc>
+        <w:tc>
+          <w:tcPr>
+            <w:tcW w:w="2956" w:type="dxa"/>
+          </w:tcPr>
+          <w:p>
+            <w:pPr>
+              <w:pStyle w:val="ListParagraph"/>
+              <w:ind w:left="0"/>
+              <w:rPr>
+                <w:rFonts w:ascii="Tahoma" w:hAnsi="Tahoma" w:cs="Tahoma"/>
+                <w:sz w:val="20"/>
+                <w:szCs w:val="20"/>
+                <w:lang w:val="en-ID"/>
+              </w:rPr>
+            </w:pPr>
+            <w:r>
+              <w:rPr>
+                <w:rFonts w:ascii="Tahoma" w:hAnsi="Tahoma" w:cs="Tahoma"/>
+                <w:sz w:val="20"/>
+                <w:szCs w:val="20"/>
+                <w:lang w:val="en-ID"/>
+              </w:rPr>
+              <w:t>Keterangan Status</w:t>
+            </w:r>
+          </w:p>
+        </w:tc>
+      </w:tr>
+      <w:tr>
+        <w:trPr>
+          <w:trHeight w:val="315"/>
+        </w:trPr>
+        <w:tc>
+          <w:tcPr>
+            <w:tcW w:w="1916" w:type="dxa"/>
+          </w:tcPr>
+          <w:p>
+            <w:pPr>
+              <w:pStyle w:val="ListParagraph"/>
+              <w:ind w:left="0"/>
+              <w:rPr>
+                <w:rFonts w:ascii="Tahoma" w:hAnsi="Tahoma" w:cs="Tahoma"/>
+                <w:sz w:val="20"/>
+                <w:szCs w:val="20"/>
+                <w:lang w:val="en-ID"/>
+              </w:rPr>
+            </w:pPr>
+            <w:r>
+              <w:rPr>
+                <w:rFonts w:ascii="Tahoma" w:hAnsi="Tahoma" w:cs="Tahoma"/>
+                <w:sz w:val="20"/>
+                <w:szCs w:val="20"/>
+                <w:lang w:val="en-ID"/>
+              </w:rPr>
+              <w:t>Permasalahan_id</w:t>
+            </w:r>
+          </w:p>
+        </w:tc>
+        <w:tc>
+          <w:tcPr>
+            <w:tcW w:w="1594" w:type="dxa"/>
+          </w:tcPr>
+          <w:p>
+            <w:pPr>
+              <w:pStyle w:val="ListParagraph"/>
+              <w:ind w:left="0"/>
+              <w:rPr>
+                <w:rFonts w:ascii="Tahoma" w:hAnsi="Tahoma" w:cs="Tahoma"/>
+                <w:sz w:val="20"/>
+                <w:szCs w:val="20"/>
+                <w:lang w:val="en-ID"/>
+              </w:rPr>
+            </w:pPr>
+            <w:r>
+              <w:rPr>
+                <w:rFonts w:ascii="Tahoma" w:hAnsi="Tahoma" w:cs="Tahoma"/>
+                <w:sz w:val="20"/>
+                <w:szCs w:val="20"/>
+                <w:lang w:val="en-ID"/>
+              </w:rPr>
+              <w:t>i</w:t>
+            </w:r>
+            <w:r>
+              <w:rPr>
+                <w:rFonts w:ascii="Tahoma" w:hAnsi="Tahoma" w:cs="Tahoma"/>
+                <w:sz w:val="20"/>
+                <w:szCs w:val="20"/>
+                <w:lang w:val="en-ID"/>
+              </w:rPr>
+              <w:t>nt</w:t>
+            </w:r>
+          </w:p>
+        </w:tc>
+        <w:tc>
+          <w:tcPr>
+            <w:tcW w:w="1276" w:type="dxa"/>
+          </w:tcPr>
+          <w:p>
+            <w:pPr>
+              <w:pStyle w:val="ListParagraph"/>
+              <w:ind w:left="0"/>
+              <w:rPr>
+                <w:rFonts w:ascii="Tahoma" w:hAnsi="Tahoma" w:cs="Tahoma"/>
+                <w:sz w:val="20"/>
+                <w:szCs w:val="20"/>
+                <w:lang w:val="en-ID"/>
+              </w:rPr>
+            </w:pPr>
+            <w:r>
+              <w:rPr>
+                <w:rFonts w:ascii="Tahoma" w:hAnsi="Tahoma" w:cs="Tahoma"/>
+                <w:sz w:val="20"/>
+                <w:szCs w:val="20"/>
+                <w:lang w:val="en-ID"/>
+              </w:rPr>
+              <w:t>10</w:t>
+            </w:r>
+          </w:p>
+        </w:tc>
+        <w:tc>
+          <w:tcPr>
+            <w:tcW w:w="1843" w:type="dxa"/>
+          </w:tcPr>
+          <w:p>
+            <w:pPr>
+              <w:pStyle w:val="ListParagraph"/>
+              <w:ind w:left="0"/>
+              <w:rPr>
+                <w:rFonts w:ascii="Tahoma" w:hAnsi="Tahoma" w:cs="Tahoma"/>
+                <w:sz w:val="20"/>
+                <w:szCs w:val="20"/>
+                <w:lang w:val="en-ID"/>
+              </w:rPr>
+            </w:pPr>
+            <w:r>
+              <w:rPr>
+                <w:rFonts w:ascii="Tahoma" w:hAnsi="Tahoma" w:cs="Tahoma"/>
+                <w:sz w:val="20"/>
+                <w:szCs w:val="20"/>
+                <w:lang w:val="en-ID"/>
+              </w:rPr>
+              <w:t>-</w:t>
+            </w:r>
+          </w:p>
+        </w:tc>
+        <w:tc>
+          <w:tcPr>
+            <w:tcW w:w="2956" w:type="dxa"/>
+          </w:tcPr>
+          <w:p>
+            <w:pPr>
+              <w:pStyle w:val="ListParagraph"/>
+              <w:ind w:left="0"/>
+              <w:rPr>
+                <w:rFonts w:ascii="Tahoma" w:hAnsi="Tahoma" w:cs="Tahoma"/>
+                <w:sz w:val="20"/>
+                <w:szCs w:val="20"/>
+                <w:lang w:val="en-ID"/>
+              </w:rPr>
+            </w:pPr>
+            <w:r>
+              <w:rPr>
+                <w:rFonts w:ascii="Tahoma" w:hAnsi="Tahoma" w:cs="Tahoma"/>
+                <w:sz w:val="20"/>
+                <w:szCs w:val="20"/>
+                <w:lang w:val="en-ID"/>
+              </w:rPr>
+              <w:t xml:space="preserve">Attribute terkait dengan table </w:t>
+            </w:r>
+          </w:p>
+        </w:tc>
+      </w:tr>
+      <w:tr>
+        <w:trPr>
+          <w:trHeight w:val="315"/>
+        </w:trPr>
+        <w:tc>
+          <w:tcPr>
+            <w:tcW w:w="1916" w:type="dxa"/>
+          </w:tcPr>
+          <w:p>
+            <w:pPr>
+              <w:pStyle w:val="ListParagraph"/>
+              <w:ind w:left="0"/>
+              <w:rPr>
+                <w:rFonts w:ascii="Tahoma" w:hAnsi="Tahoma" w:cs="Tahoma"/>
+                <w:sz w:val="20"/>
+                <w:szCs w:val="20"/>
+                <w:lang w:val="en-ID"/>
+              </w:rPr>
+            </w:pPr>
+            <w:r>
+              <w:rPr>
+                <w:rFonts w:ascii="Tahoma" w:hAnsi="Tahoma" w:cs="Tahoma"/>
+                <w:sz w:val="20"/>
+                <w:szCs w:val="20"/>
+                <w:lang w:val="en-ID"/>
+              </w:rPr>
+              <w:t>gejala_id</w:t>
+            </w:r>
+          </w:p>
+        </w:tc>
+        <w:tc>
+          <w:tcPr>
+            <w:tcW w:w="1594" w:type="dxa"/>
+          </w:tcPr>
+          <w:p>
+            <w:pPr>
+              <w:pStyle w:val="ListParagraph"/>
+              <w:ind w:left="0"/>
+              <w:rPr>
+                <w:rFonts w:ascii="Tahoma" w:hAnsi="Tahoma" w:cs="Tahoma"/>
+                <w:sz w:val="20"/>
+                <w:szCs w:val="20"/>
+                <w:lang w:val="en-ID"/>
+              </w:rPr>
+            </w:pPr>
+            <w:r>
+              <w:rPr>
+                <w:rFonts w:ascii="Tahoma" w:hAnsi="Tahoma" w:cs="Tahoma"/>
+                <w:sz w:val="20"/>
+                <w:szCs w:val="20"/>
+                <w:lang w:val="en-ID"/>
+              </w:rPr>
+              <w:t>i</w:t>
+            </w:r>
+            <w:r>
+              <w:rPr>
+                <w:rFonts w:ascii="Tahoma" w:hAnsi="Tahoma" w:cs="Tahoma"/>
+                <w:sz w:val="20"/>
+                <w:szCs w:val="20"/>
+                <w:lang w:val="en-ID"/>
+              </w:rPr>
+              <w:t>nt</w:t>
+            </w:r>
+          </w:p>
+        </w:tc>
+        <w:tc>
+          <w:tcPr>
+            <w:tcW w:w="1276" w:type="dxa"/>
+          </w:tcPr>
+          <w:p>
+            <w:pPr>
+              <w:pStyle w:val="ListParagraph"/>
+              <w:ind w:left="0"/>
+              <w:rPr>
+                <w:rFonts w:ascii="Tahoma" w:hAnsi="Tahoma" w:cs="Tahoma"/>
+                <w:sz w:val="20"/>
+                <w:szCs w:val="20"/>
+                <w:lang w:val="en-ID"/>
+              </w:rPr>
+            </w:pPr>
+            <w:r>
+              <w:rPr>
+                <w:rFonts w:ascii="Tahoma" w:hAnsi="Tahoma" w:cs="Tahoma"/>
+                <w:sz w:val="20"/>
+                <w:szCs w:val="20"/>
+                <w:lang w:val="en-ID"/>
+              </w:rPr>
+              <w:t>10</w:t>
+            </w:r>
+          </w:p>
+        </w:tc>
+        <w:tc>
+          <w:tcPr>
+            <w:tcW w:w="1843" w:type="dxa"/>
+          </w:tcPr>
+          <w:p>
+            <w:pPr>
+              <w:pStyle w:val="ListParagraph"/>
+              <w:ind w:left="0"/>
+              <w:rPr>
+                <w:rFonts w:ascii="Tahoma" w:hAnsi="Tahoma" w:cs="Tahoma"/>
+                <w:sz w:val="20"/>
+                <w:szCs w:val="20"/>
+                <w:lang w:val="en-ID"/>
+              </w:rPr>
+            </w:pPr>
+            <w:r>
+              <w:rPr>
+                <w:rFonts w:ascii="Tahoma" w:hAnsi="Tahoma" w:cs="Tahoma"/>
+                <w:sz w:val="20"/>
+                <w:szCs w:val="20"/>
+                <w:lang w:val="en-ID"/>
+              </w:rPr>
+              <w:t>-</w:t>
+            </w:r>
+          </w:p>
+        </w:tc>
+        <w:tc>
+          <w:tcPr>
+            <w:tcW w:w="2956" w:type="dxa"/>
+          </w:tcPr>
+          <w:p>
+            <w:pPr>
+              <w:pStyle w:val="ListParagraph"/>
+              <w:ind w:left="0"/>
+              <w:rPr>
+                <w:rFonts w:ascii="Tahoma" w:hAnsi="Tahoma" w:cs="Tahoma"/>
+                <w:sz w:val="20"/>
+                <w:szCs w:val="20"/>
+                <w:lang w:val="en-ID"/>
+              </w:rPr>
+            </w:pPr>
+            <w:r>
+              <w:rPr>
+                <w:rFonts w:ascii="Tahoma" w:hAnsi="Tahoma" w:cs="Tahoma"/>
+                <w:sz w:val="20"/>
+                <w:szCs w:val="20"/>
+                <w:lang w:val="en-ID"/>
+              </w:rPr>
+              <w:t>Attribute terkait dengan table</w:t>
+            </w:r>
+          </w:p>
+        </w:tc>
+      </w:tr>
+      <w:tr>
+        <w:trPr>
+          <w:trHeight w:val="315"/>
+        </w:trPr>
+        <w:tc>
+          <w:tcPr>
+            <w:tcW w:w="1916" w:type="dxa"/>
+          </w:tcPr>
+          <w:p>
+            <w:pPr>
+              <w:pStyle w:val="ListParagraph"/>
+              <w:ind w:left="0"/>
+              <w:rPr>
+                <w:rFonts w:ascii="Tahoma" w:hAnsi="Tahoma" w:cs="Tahoma"/>
+                <w:sz w:val="20"/>
+                <w:szCs w:val="20"/>
+                <w:lang w:val="en-ID"/>
+              </w:rPr>
+            </w:pPr>
+            <w:r>
+              <w:rPr>
+                <w:rFonts w:ascii="Tahoma" w:hAnsi="Tahoma" w:cs="Tahoma"/>
+                <w:sz w:val="20"/>
+                <w:szCs w:val="20"/>
+                <w:lang w:val="en-ID"/>
+              </w:rPr>
+              <w:t>c</w:t>
+            </w:r>
+            <w:r>
+              <w:rPr>
+                <w:rFonts w:ascii="Tahoma" w:hAnsi="Tahoma" w:cs="Tahoma"/>
+                <w:sz w:val="20"/>
+                <w:szCs w:val="20"/>
+                <w:lang w:val="en-ID"/>
+              </w:rPr>
+              <w:t>reated_at</w:t>
+            </w:r>
+          </w:p>
+        </w:tc>
+        <w:tc>
+          <w:tcPr>
+            <w:tcW w:w="1594" w:type="dxa"/>
+          </w:tcPr>
+          <w:p>
+            <w:pPr>
+              <w:pStyle w:val="ListParagraph"/>
+              <w:ind w:left="0"/>
+              <w:rPr>
+                <w:rFonts w:ascii="Tahoma" w:hAnsi="Tahoma" w:cs="Tahoma"/>
+                <w:sz w:val="20"/>
+                <w:szCs w:val="20"/>
+                <w:lang w:val="en-ID"/>
+              </w:rPr>
+            </w:pPr>
+            <w:r>
+              <w:rPr>
+                <w:rFonts w:ascii="Tahoma" w:hAnsi="Tahoma" w:cs="Tahoma"/>
+                <w:sz w:val="20"/>
+                <w:szCs w:val="20"/>
+                <w:lang w:val="en-ID"/>
+              </w:rPr>
+              <w:t>t</w:t>
+            </w:r>
+            <w:r>
+              <w:rPr>
+                <w:rFonts w:ascii="Tahoma" w:hAnsi="Tahoma" w:cs="Tahoma"/>
+                <w:sz w:val="20"/>
+                <w:szCs w:val="20"/>
+                <w:lang w:val="en-ID"/>
+              </w:rPr>
+              <w:t>imestamp</w:t>
+            </w:r>
+          </w:p>
+        </w:tc>
+        <w:tc>
+          <w:tcPr>
+            <w:tcW w:w="1276" w:type="dxa"/>
+          </w:tcPr>
+          <w:p>
+            <w:pPr>
+              <w:pStyle w:val="ListParagraph"/>
+              <w:ind w:left="0"/>
+              <w:rPr>
+                <w:rFonts w:ascii="Tahoma" w:hAnsi="Tahoma" w:cs="Tahoma"/>
+                <w:sz w:val="20"/>
+                <w:szCs w:val="20"/>
+                <w:lang w:val="en-ID"/>
+              </w:rPr>
+            </w:pPr>
+            <w:r>
+              <w:rPr>
+                <w:rFonts w:ascii="Tahoma" w:hAnsi="Tahoma" w:cs="Tahoma"/>
+                <w:sz w:val="20"/>
+                <w:szCs w:val="20"/>
+                <w:lang w:val="en-ID"/>
+              </w:rPr>
+              <w:t>-</w:t>
+            </w:r>
+          </w:p>
+        </w:tc>
+        <w:tc>
+          <w:tcPr>
+            <w:tcW w:w="1843" w:type="dxa"/>
+          </w:tcPr>
+          <w:p>
+            <w:pPr>
+              <w:pStyle w:val="ListParagraph"/>
+              <w:ind w:left="0"/>
+              <w:rPr>
+                <w:rFonts w:ascii="Tahoma" w:hAnsi="Tahoma" w:cs="Tahoma"/>
+                <w:sz w:val="20"/>
+                <w:szCs w:val="20"/>
+                <w:lang w:val="en-ID"/>
+              </w:rPr>
+            </w:pPr>
+            <w:r>
+              <w:rPr>
+                <w:rFonts w:ascii="Tahoma" w:hAnsi="Tahoma" w:cs="Tahoma"/>
+                <w:sz w:val="20"/>
+                <w:szCs w:val="20"/>
+                <w:lang w:val="en-ID"/>
+              </w:rPr>
+              <w:t>-</w:t>
+            </w:r>
+          </w:p>
+        </w:tc>
+        <w:tc>
+          <w:tcPr>
+            <w:tcW w:w="2956" w:type="dxa"/>
+          </w:tcPr>
+          <w:p>
+            <w:pPr>
+              <w:pStyle w:val="ListParagraph"/>
+              <w:ind w:left="0"/>
+              <w:rPr>
+                <w:rFonts w:ascii="Tahoma" w:hAnsi="Tahoma" w:cs="Tahoma"/>
+                <w:sz w:val="20"/>
+                <w:szCs w:val="20"/>
+                <w:lang w:val="en-ID"/>
+              </w:rPr>
+            </w:pPr>
+            <w:r>
+              <w:rPr>
+                <w:rFonts w:ascii="Tahoma" w:hAnsi="Tahoma" w:cs="Tahoma"/>
+                <w:sz w:val="20"/>
+                <w:szCs w:val="20"/>
+                <w:lang w:val="en-ID"/>
+              </w:rPr>
+              <w:t>Waktu pembuatan nilai</w:t>
+            </w:r>
+          </w:p>
+        </w:tc>
+      </w:tr>
+      <w:tr>
+        <w:trPr>
+          <w:trHeight w:val="315"/>
+        </w:trPr>
+        <w:tc>
+          <w:tcPr>
+            <w:tcW w:w="1916" w:type="dxa"/>
+          </w:tcPr>
+          <w:p>
+            <w:pPr>
+              <w:pStyle w:val="ListParagraph"/>
+              <w:ind w:left="0"/>
+              <w:rPr>
+                <w:rFonts w:ascii="Tahoma" w:hAnsi="Tahoma" w:cs="Tahoma"/>
+                <w:sz w:val="20"/>
+                <w:szCs w:val="20"/>
+                <w:lang w:val="en-ID"/>
+              </w:rPr>
+            </w:pPr>
+            <w:r>
+              <w:rPr>
+                <w:rFonts w:ascii="Tahoma" w:hAnsi="Tahoma" w:cs="Tahoma"/>
+                <w:sz w:val="20"/>
+                <w:szCs w:val="20"/>
+                <w:lang w:val="en-ID"/>
+              </w:rPr>
+              <w:t>u</w:t>
+            </w:r>
+            <w:r>
+              <w:rPr>
+                <w:rFonts w:ascii="Tahoma" w:hAnsi="Tahoma" w:cs="Tahoma"/>
+                <w:sz w:val="20"/>
+                <w:szCs w:val="20"/>
+                <w:lang w:val="en-ID"/>
+              </w:rPr>
+              <w:t>pdate_at</w:t>
+            </w:r>
+          </w:p>
+        </w:tc>
+        <w:tc>
+          <w:tcPr>
+            <w:tcW w:w="1594" w:type="dxa"/>
+          </w:tcPr>
+          <w:p>
+            <w:pPr>
+              <w:pStyle w:val="ListParagraph"/>
+              <w:ind w:left="0"/>
+              <w:rPr>
+                <w:rFonts w:ascii="Tahoma" w:hAnsi="Tahoma" w:cs="Tahoma"/>
+                <w:sz w:val="20"/>
+                <w:szCs w:val="20"/>
+                <w:lang w:val="en-ID"/>
+              </w:rPr>
+            </w:pPr>
+            <w:r>
+              <w:rPr>
+                <w:rFonts w:ascii="Tahoma" w:hAnsi="Tahoma" w:cs="Tahoma"/>
+                <w:sz w:val="20"/>
+                <w:szCs w:val="20"/>
+                <w:lang w:val="en-ID"/>
+              </w:rPr>
+              <w:t>t</w:t>
+            </w:r>
+            <w:r>
+              <w:rPr>
+                <w:rFonts w:ascii="Tahoma" w:hAnsi="Tahoma" w:cs="Tahoma"/>
+                <w:sz w:val="20"/>
+                <w:szCs w:val="20"/>
+                <w:lang w:val="en-ID"/>
+              </w:rPr>
+              <w:t>imestamp</w:t>
+            </w:r>
+          </w:p>
+        </w:tc>
+        <w:tc>
+          <w:tcPr>
+            <w:tcW w:w="1276" w:type="dxa"/>
+          </w:tcPr>
+          <w:p>
+            <w:pPr>
+              <w:pStyle w:val="ListParagraph"/>
+              <w:ind w:left="0"/>
+              <w:rPr>
+                <w:rFonts w:ascii="Tahoma" w:hAnsi="Tahoma" w:cs="Tahoma"/>
+                <w:sz w:val="20"/>
+                <w:szCs w:val="20"/>
+                <w:lang w:val="en-ID"/>
+              </w:rPr>
+            </w:pPr>
+            <w:r>
+              <w:rPr>
+                <w:rFonts w:ascii="Tahoma" w:hAnsi="Tahoma" w:cs="Tahoma"/>
+                <w:sz w:val="20"/>
+                <w:szCs w:val="20"/>
+                <w:lang w:val="en-ID"/>
+              </w:rPr>
+              <w:t>-</w:t>
+            </w:r>
+          </w:p>
+        </w:tc>
+        <w:tc>
+          <w:tcPr>
+            <w:tcW w:w="1843" w:type="dxa"/>
+          </w:tcPr>
+          <w:p>
+            <w:pPr>
+              <w:pStyle w:val="ListParagraph"/>
+              <w:ind w:left="0"/>
+              <w:rPr>
+                <w:rFonts w:ascii="Tahoma" w:hAnsi="Tahoma" w:cs="Tahoma"/>
+                <w:sz w:val="20"/>
+                <w:szCs w:val="20"/>
+                <w:lang w:val="en-ID"/>
+              </w:rPr>
+            </w:pPr>
+            <w:r>
+              <w:rPr>
+                <w:rFonts w:ascii="Tahoma" w:hAnsi="Tahoma" w:cs="Tahoma"/>
+                <w:sz w:val="20"/>
+                <w:szCs w:val="20"/>
+                <w:lang w:val="en-ID"/>
+              </w:rPr>
+              <w:t>-</w:t>
+            </w:r>
+          </w:p>
+        </w:tc>
+        <w:tc>
+          <w:tcPr>
+            <w:tcW w:w="2956" w:type="dxa"/>
+          </w:tcPr>
+          <w:p>
+            <w:pPr>
+              <w:pStyle w:val="ListParagraph"/>
+              <w:ind w:left="0"/>
+              <w:rPr>
+                <w:rFonts w:ascii="Tahoma" w:hAnsi="Tahoma" w:cs="Tahoma"/>
+                <w:sz w:val="20"/>
+                <w:szCs w:val="20"/>
+                <w:lang w:val="en-ID"/>
+              </w:rPr>
+            </w:pPr>
+            <w:r>
+              <w:rPr>
+                <w:rFonts w:ascii="Tahoma" w:hAnsi="Tahoma" w:cs="Tahoma"/>
+                <w:sz w:val="20"/>
+                <w:szCs w:val="20"/>
+                <w:lang w:val="en-ID"/>
+              </w:rPr>
+              <w:t>Waktu mengupdate nilai</w:t>
+            </w:r>
+          </w:p>
+        </w:tc>
+      </w:tr>
+    </w:tbl>
+    <w:p>
+      <w:pPr>
         <w:pStyle w:val="ListParagraph"/>
         <w:spacing w:line="240" w:lineRule="auto"/>
         <w:ind w:left="426"/>
         <w:rPr>
           <w:rFonts w:ascii="Tahoma" w:hAnsi="Tahoma" w:cs="Tahoma"/>
-          <w:b/>
           <w:sz w:val="20"/>
           <w:szCs w:val="20"/>
           <w:lang w:val="en-ID"/>
@@ -7335,24 +8804,1863 @@
     </w:p>
     <w:p>
       <w:pPr>
+        <w:pStyle w:val="ListParagraph"/>
+        <w:numPr>
+          <w:ilvl w:val="0"/>
+          <w:numId w:val="10"/>
+        </w:numPr>
         <w:spacing w:line="240" w:lineRule="auto"/>
-        <w:rPr>
-          <w:lang w:val="en-ID"/>
-        </w:rPr>
-      </w:pPr>
+        <w:ind w:left="426" w:hanging="426"/>
+        <w:rPr>
+          <w:rFonts w:ascii="Tahoma" w:hAnsi="Tahoma" w:cs="Tahoma"/>
+          <w:sz w:val="20"/>
+          <w:szCs w:val="20"/>
+          <w:lang w:val="en-ID"/>
+        </w:rPr>
+      </w:pPr>
+      <w:r>
+        <w:rPr>
+          <w:rFonts w:ascii="Tahoma" w:hAnsi="Tahoma" w:cs="Tahoma"/>
+          <w:sz w:val="20"/>
+          <w:szCs w:val="20"/>
+          <w:lang w:val="en-ID"/>
+        </w:rPr>
+        <w:t>Table konselling</w:t>
+      </w:r>
     </w:p>
     <w:p>
       <w:pPr>
+        <w:pStyle w:val="Caption"/>
+        <w:keepNext/>
+        <w:jc w:val="center"/>
+        <w:rPr>
+          <w:rFonts w:ascii="Tahoma" w:hAnsi="Tahoma" w:cs="Tahoma"/>
+          <w:b w:val="0"/>
+          <w:sz w:val="20"/>
+          <w:szCs w:val="20"/>
+        </w:rPr>
+      </w:pPr>
+      <w:r>
+        <w:rPr>
+          <w:rFonts w:ascii="Tahoma" w:hAnsi="Tahoma" w:cs="Tahoma"/>
+          <w:color w:val="auto"/>
+          <w:sz w:val="20"/>
+          <w:szCs w:val="20"/>
+        </w:rPr>
+        <w:t xml:space="preserve">Table </w:t>
+      </w:r>
+      <w:r>
+        <w:rPr>
+          <w:rFonts w:ascii="Tahoma" w:hAnsi="Tahoma" w:cs="Tahoma"/>
+          <w:b w:val="0"/>
+          <w:color w:val="auto"/>
+          <w:sz w:val="20"/>
+          <w:szCs w:val="20"/>
+        </w:rPr>
+        <w:t>Konselling</w:t>
+      </w:r>
+    </w:p>
+    <w:tbl>
+      <w:tblPr>
+        <w:tblStyle w:val="TableGrid"/>
+        <w:tblW w:w="9591" w:type="dxa"/>
+        <w:tblLook w:val="04A0" w:firstRow="1" w:lastRow="0" w:firstColumn="1" w:lastColumn="0" w:noHBand="0" w:noVBand="1"/>
+      </w:tblPr>
+      <w:tblGrid>
+        <w:gridCol w:w="1954"/>
+        <w:gridCol w:w="1561"/>
+        <w:gridCol w:w="1278"/>
+        <w:gridCol w:w="1269"/>
+        <w:gridCol w:w="3529"/>
+      </w:tblGrid>
+      <w:tr>
+        <w:trPr>
+          <w:trHeight w:val="249"/>
+        </w:trPr>
+        <w:tc>
+          <w:tcPr>
+            <w:tcW w:w="1954" w:type="dxa"/>
+          </w:tcPr>
+          <w:p>
+            <w:pPr>
+              <w:jc w:val="center"/>
+              <w:rPr>
+                <w:rFonts w:ascii="Tahoma" w:hAnsi="Tahoma" w:cs="Tahoma"/>
+                <w:b/>
+                <w:sz w:val="20"/>
+                <w:szCs w:val="20"/>
+                <w:lang w:val="en-ID"/>
+              </w:rPr>
+            </w:pPr>
+            <w:r>
+              <w:rPr>
+                <w:rFonts w:ascii="Tahoma" w:hAnsi="Tahoma" w:cs="Tahoma"/>
+                <w:b/>
+                <w:sz w:val="20"/>
+                <w:szCs w:val="20"/>
+                <w:lang w:val="en-ID"/>
+              </w:rPr>
+              <w:t>Nama Field</w:t>
+            </w:r>
+          </w:p>
+        </w:tc>
+        <w:tc>
+          <w:tcPr>
+            <w:tcW w:w="1561" w:type="dxa"/>
+          </w:tcPr>
+          <w:p>
+            <w:pPr>
+              <w:jc w:val="center"/>
+              <w:rPr>
+                <w:rFonts w:ascii="Tahoma" w:hAnsi="Tahoma" w:cs="Tahoma"/>
+                <w:b/>
+                <w:sz w:val="20"/>
+                <w:szCs w:val="20"/>
+                <w:lang w:val="en-ID"/>
+              </w:rPr>
+            </w:pPr>
+            <w:r>
+              <w:rPr>
+                <w:rFonts w:ascii="Tahoma" w:hAnsi="Tahoma" w:cs="Tahoma"/>
+                <w:b/>
+                <w:sz w:val="20"/>
+                <w:szCs w:val="20"/>
+                <w:lang w:val="en-ID"/>
+              </w:rPr>
+              <w:t>Tipe Data</w:t>
+            </w:r>
+          </w:p>
+        </w:tc>
+        <w:tc>
+          <w:tcPr>
+            <w:tcW w:w="1278" w:type="dxa"/>
+          </w:tcPr>
+          <w:p>
+            <w:pPr>
+              <w:jc w:val="center"/>
+              <w:rPr>
+                <w:rFonts w:ascii="Tahoma" w:hAnsi="Tahoma" w:cs="Tahoma"/>
+                <w:b/>
+                <w:sz w:val="20"/>
+                <w:szCs w:val="20"/>
+                <w:lang w:val="en-ID"/>
+              </w:rPr>
+            </w:pPr>
+            <w:r>
+              <w:rPr>
+                <w:rFonts w:ascii="Tahoma" w:hAnsi="Tahoma" w:cs="Tahoma"/>
+                <w:b/>
+                <w:sz w:val="20"/>
+                <w:szCs w:val="20"/>
+                <w:lang w:val="en-ID"/>
+              </w:rPr>
+              <w:t>Value</w:t>
+            </w:r>
+          </w:p>
+        </w:tc>
+        <w:tc>
+          <w:tcPr>
+            <w:tcW w:w="1269" w:type="dxa"/>
+          </w:tcPr>
+          <w:p>
+            <w:pPr>
+              <w:jc w:val="center"/>
+              <w:rPr>
+                <w:rFonts w:ascii="Tahoma" w:hAnsi="Tahoma" w:cs="Tahoma"/>
+                <w:b/>
+                <w:sz w:val="20"/>
+                <w:szCs w:val="20"/>
+                <w:lang w:val="en-ID"/>
+              </w:rPr>
+            </w:pPr>
+            <w:r>
+              <w:rPr>
+                <w:rFonts w:ascii="Tahoma" w:hAnsi="Tahoma" w:cs="Tahoma"/>
+                <w:b/>
+                <w:sz w:val="20"/>
+                <w:szCs w:val="20"/>
+                <w:lang w:val="en-ID"/>
+              </w:rPr>
+              <w:t>Key</w:t>
+            </w:r>
+          </w:p>
+        </w:tc>
+        <w:tc>
+          <w:tcPr>
+            <w:tcW w:w="3529" w:type="dxa"/>
+          </w:tcPr>
+          <w:p>
+            <w:pPr>
+              <w:jc w:val="center"/>
+              <w:rPr>
+                <w:rFonts w:ascii="Tahoma" w:hAnsi="Tahoma" w:cs="Tahoma"/>
+                <w:b/>
+                <w:sz w:val="20"/>
+                <w:szCs w:val="20"/>
+                <w:lang w:val="en-ID"/>
+              </w:rPr>
+            </w:pPr>
+            <w:r>
+              <w:rPr>
+                <w:rFonts w:ascii="Tahoma" w:hAnsi="Tahoma" w:cs="Tahoma"/>
+                <w:b/>
+                <w:sz w:val="20"/>
+                <w:szCs w:val="20"/>
+                <w:lang w:val="en-ID"/>
+              </w:rPr>
+              <w:t>Keterangan</w:t>
+            </w:r>
+          </w:p>
+        </w:tc>
+      </w:tr>
+      <w:tr>
+        <w:trPr>
+          <w:trHeight w:val="264"/>
+        </w:trPr>
+        <w:tc>
+          <w:tcPr>
+            <w:tcW w:w="1954" w:type="dxa"/>
+          </w:tcPr>
+          <w:p>
+            <w:pPr>
+              <w:rPr>
+                <w:rFonts w:ascii="Tahoma" w:hAnsi="Tahoma" w:cs="Tahoma"/>
+                <w:sz w:val="20"/>
+                <w:szCs w:val="20"/>
+                <w:lang w:val="en-ID"/>
+              </w:rPr>
+            </w:pPr>
+            <w:r>
+              <w:rPr>
+                <w:rFonts w:ascii="Tahoma" w:hAnsi="Tahoma" w:cs="Tahoma"/>
+                <w:sz w:val="20"/>
+                <w:szCs w:val="20"/>
+                <w:lang w:val="en-ID"/>
+              </w:rPr>
+              <w:t>i</w:t>
+            </w:r>
+            <w:r>
+              <w:rPr>
+                <w:rFonts w:ascii="Tahoma" w:hAnsi="Tahoma" w:cs="Tahoma"/>
+                <w:sz w:val="20"/>
+                <w:szCs w:val="20"/>
+                <w:lang w:val="en-ID"/>
+              </w:rPr>
+              <w:t>d</w:t>
+            </w:r>
+          </w:p>
+        </w:tc>
+        <w:tc>
+          <w:tcPr>
+            <w:tcW w:w="1561" w:type="dxa"/>
+          </w:tcPr>
+          <w:p>
+            <w:pPr>
+              <w:rPr>
+                <w:rFonts w:ascii="Tahoma" w:hAnsi="Tahoma" w:cs="Tahoma"/>
+                <w:sz w:val="20"/>
+                <w:szCs w:val="20"/>
+                <w:lang w:val="en-ID"/>
+              </w:rPr>
+            </w:pPr>
+            <w:r>
+              <w:rPr>
+                <w:rFonts w:ascii="Tahoma" w:hAnsi="Tahoma" w:cs="Tahoma"/>
+                <w:sz w:val="20"/>
+                <w:szCs w:val="20"/>
+                <w:lang w:val="en-ID"/>
+              </w:rPr>
+              <w:t>int</w:t>
+            </w:r>
+          </w:p>
+        </w:tc>
+        <w:tc>
+          <w:tcPr>
+            <w:tcW w:w="1278" w:type="dxa"/>
+          </w:tcPr>
+          <w:p>
+            <w:pPr>
+              <w:rPr>
+                <w:rFonts w:ascii="Tahoma" w:hAnsi="Tahoma" w:cs="Tahoma"/>
+                <w:sz w:val="20"/>
+                <w:szCs w:val="20"/>
+                <w:lang w:val="en-ID"/>
+              </w:rPr>
+            </w:pPr>
+            <w:r>
+              <w:rPr>
+                <w:rFonts w:ascii="Tahoma" w:hAnsi="Tahoma" w:cs="Tahoma"/>
+                <w:sz w:val="20"/>
+                <w:szCs w:val="20"/>
+                <w:lang w:val="en-ID"/>
+              </w:rPr>
+              <w:t>10</w:t>
+            </w:r>
+          </w:p>
+        </w:tc>
+        <w:tc>
+          <w:tcPr>
+            <w:tcW w:w="1269" w:type="dxa"/>
+          </w:tcPr>
+          <w:p>
+            <w:pPr>
+              <w:rPr>
+                <w:rFonts w:ascii="Tahoma" w:hAnsi="Tahoma" w:cs="Tahoma"/>
+                <w:sz w:val="20"/>
+                <w:szCs w:val="20"/>
+                <w:lang w:val="en-ID"/>
+              </w:rPr>
+            </w:pPr>
+            <w:r>
+              <w:rPr>
+                <w:rFonts w:ascii="Tahoma" w:hAnsi="Tahoma" w:cs="Tahoma"/>
+                <w:sz w:val="20"/>
+                <w:szCs w:val="20"/>
+                <w:lang w:val="en-ID"/>
+              </w:rPr>
+              <w:t>PK</w:t>
+            </w:r>
+          </w:p>
+        </w:tc>
+        <w:tc>
+          <w:tcPr>
+            <w:tcW w:w="3529" w:type="dxa"/>
+          </w:tcPr>
+          <w:p>
+            <w:pPr>
+              <w:rPr>
+                <w:rFonts w:ascii="Tahoma" w:hAnsi="Tahoma" w:cs="Tahoma"/>
+                <w:sz w:val="20"/>
+                <w:szCs w:val="20"/>
+                <w:lang w:val="en-ID"/>
+              </w:rPr>
+            </w:pPr>
+            <w:r>
+              <w:rPr>
+                <w:rFonts w:ascii="Tahoma" w:hAnsi="Tahoma" w:cs="Tahoma"/>
+                <w:sz w:val="20"/>
+                <w:szCs w:val="20"/>
+                <w:lang w:val="en-ID"/>
+              </w:rPr>
+              <w:t>increment</w:t>
+            </w:r>
+          </w:p>
+        </w:tc>
+      </w:tr>
+      <w:tr>
+        <w:trPr>
+          <w:trHeight w:val="249"/>
+        </w:trPr>
+        <w:tc>
+          <w:tcPr>
+            <w:tcW w:w="1954" w:type="dxa"/>
+          </w:tcPr>
+          <w:p>
+            <w:pPr>
+              <w:rPr>
+                <w:rFonts w:ascii="Tahoma" w:hAnsi="Tahoma" w:cs="Tahoma"/>
+                <w:sz w:val="20"/>
+                <w:szCs w:val="20"/>
+                <w:lang w:val="en-ID"/>
+              </w:rPr>
+            </w:pPr>
+            <w:r>
+              <w:rPr>
+                <w:rFonts w:ascii="Tahoma" w:hAnsi="Tahoma" w:cs="Tahoma"/>
+                <w:sz w:val="20"/>
+                <w:szCs w:val="20"/>
+                <w:lang w:val="en-ID"/>
+              </w:rPr>
+              <w:t>bimbingan_id</w:t>
+            </w:r>
+          </w:p>
+        </w:tc>
+        <w:tc>
+          <w:tcPr>
+            <w:tcW w:w="1561" w:type="dxa"/>
+          </w:tcPr>
+          <w:p>
+            <w:pPr>
+              <w:rPr>
+                <w:rFonts w:ascii="Tahoma" w:hAnsi="Tahoma" w:cs="Tahoma"/>
+                <w:sz w:val="20"/>
+                <w:szCs w:val="20"/>
+                <w:lang w:val="en-ID"/>
+              </w:rPr>
+            </w:pPr>
+            <w:r>
+              <w:rPr>
+                <w:rFonts w:ascii="Tahoma" w:hAnsi="Tahoma" w:cs="Tahoma"/>
+                <w:sz w:val="20"/>
+                <w:szCs w:val="20"/>
+                <w:lang w:val="en-ID"/>
+              </w:rPr>
+              <w:t>i</w:t>
+            </w:r>
+            <w:r>
+              <w:rPr>
+                <w:rFonts w:ascii="Tahoma" w:hAnsi="Tahoma" w:cs="Tahoma"/>
+                <w:sz w:val="20"/>
+                <w:szCs w:val="20"/>
+                <w:lang w:val="en-ID"/>
+              </w:rPr>
+              <w:t>nt</w:t>
+            </w:r>
+          </w:p>
+        </w:tc>
+        <w:tc>
+          <w:tcPr>
+            <w:tcW w:w="1278" w:type="dxa"/>
+          </w:tcPr>
+          <w:p>
+            <w:pPr>
+              <w:rPr>
+                <w:rFonts w:ascii="Tahoma" w:hAnsi="Tahoma" w:cs="Tahoma"/>
+                <w:sz w:val="20"/>
+                <w:szCs w:val="20"/>
+                <w:lang w:val="en-ID"/>
+              </w:rPr>
+            </w:pPr>
+            <w:r>
+              <w:rPr>
+                <w:rFonts w:ascii="Tahoma" w:hAnsi="Tahoma" w:cs="Tahoma"/>
+                <w:sz w:val="20"/>
+                <w:szCs w:val="20"/>
+                <w:lang w:val="en-ID"/>
+              </w:rPr>
+              <w:t>10</w:t>
+            </w:r>
+          </w:p>
+        </w:tc>
+        <w:tc>
+          <w:tcPr>
+            <w:tcW w:w="1269" w:type="dxa"/>
+          </w:tcPr>
+          <w:p>
+            <w:pPr>
+              <w:rPr>
+                <w:rFonts w:ascii="Tahoma" w:hAnsi="Tahoma" w:cs="Tahoma"/>
+                <w:sz w:val="20"/>
+                <w:szCs w:val="20"/>
+                <w:lang w:val="en-ID"/>
+              </w:rPr>
+            </w:pPr>
+            <w:r>
+              <w:rPr>
+                <w:rFonts w:ascii="Tahoma" w:hAnsi="Tahoma" w:cs="Tahoma"/>
+                <w:sz w:val="20"/>
+                <w:szCs w:val="20"/>
+                <w:lang w:val="en-ID"/>
+              </w:rPr>
+              <w:t>-</w:t>
+            </w:r>
+          </w:p>
+        </w:tc>
+        <w:tc>
+          <w:tcPr>
+            <w:tcW w:w="3529" w:type="dxa"/>
+          </w:tcPr>
+          <w:p>
+            <w:pPr>
+              <w:rPr>
+                <w:rFonts w:ascii="Tahoma" w:hAnsi="Tahoma" w:cs="Tahoma"/>
+                <w:sz w:val="20"/>
+                <w:szCs w:val="20"/>
+                <w:lang w:val="en-ID"/>
+              </w:rPr>
+            </w:pPr>
+            <w:r>
+              <w:rPr>
+                <w:rFonts w:ascii="Tahoma" w:hAnsi="Tahoma" w:cs="Tahoma"/>
+                <w:sz w:val="20"/>
+                <w:szCs w:val="20"/>
+                <w:lang w:val="en-ID"/>
+              </w:rPr>
+              <w:t>Attribute terkait dengan table</w:t>
+            </w:r>
+          </w:p>
+        </w:tc>
+      </w:tr>
+      <w:tr>
+        <w:trPr>
+          <w:trHeight w:val="264"/>
+        </w:trPr>
+        <w:tc>
+          <w:tcPr>
+            <w:tcW w:w="1954" w:type="dxa"/>
+          </w:tcPr>
+          <w:p>
+            <w:pPr>
+              <w:rPr>
+                <w:rFonts w:ascii="Tahoma" w:hAnsi="Tahoma" w:cs="Tahoma"/>
+                <w:sz w:val="20"/>
+                <w:szCs w:val="20"/>
+                <w:lang w:val="en-ID"/>
+              </w:rPr>
+            </w:pPr>
+            <w:r>
+              <w:rPr>
+                <w:rFonts w:ascii="Tahoma" w:hAnsi="Tahoma" w:cs="Tahoma"/>
+                <w:sz w:val="20"/>
+                <w:szCs w:val="20"/>
+                <w:lang w:val="en-ID"/>
+              </w:rPr>
+              <w:t>p</w:t>
+            </w:r>
+            <w:r>
+              <w:rPr>
+                <w:rFonts w:ascii="Tahoma" w:hAnsi="Tahoma" w:cs="Tahoma"/>
+                <w:sz w:val="20"/>
+                <w:szCs w:val="20"/>
+                <w:lang w:val="en-ID"/>
+              </w:rPr>
+              <w:t>er</w:t>
+            </w:r>
+            <w:r>
+              <w:rPr>
+                <w:rFonts w:ascii="Tahoma" w:hAnsi="Tahoma" w:cs="Tahoma"/>
+                <w:sz w:val="20"/>
+                <w:szCs w:val="20"/>
+                <w:lang w:val="en-ID"/>
+              </w:rPr>
+              <w:t>masalahan_id</w:t>
+            </w:r>
+          </w:p>
+        </w:tc>
+        <w:tc>
+          <w:tcPr>
+            <w:tcW w:w="1561" w:type="dxa"/>
+          </w:tcPr>
+          <w:p>
+            <w:pPr>
+              <w:rPr>
+                <w:rFonts w:ascii="Tahoma" w:hAnsi="Tahoma" w:cs="Tahoma"/>
+                <w:sz w:val="20"/>
+                <w:szCs w:val="20"/>
+                <w:lang w:val="en-ID"/>
+              </w:rPr>
+            </w:pPr>
+            <w:r>
+              <w:rPr>
+                <w:rFonts w:ascii="Tahoma" w:hAnsi="Tahoma" w:cs="Tahoma"/>
+                <w:sz w:val="20"/>
+                <w:szCs w:val="20"/>
+                <w:lang w:val="en-ID"/>
+              </w:rPr>
+              <w:t>i</w:t>
+            </w:r>
+            <w:r>
+              <w:rPr>
+                <w:rFonts w:ascii="Tahoma" w:hAnsi="Tahoma" w:cs="Tahoma"/>
+                <w:sz w:val="20"/>
+                <w:szCs w:val="20"/>
+                <w:lang w:val="en-ID"/>
+              </w:rPr>
+              <w:t>nt</w:t>
+            </w:r>
+          </w:p>
+        </w:tc>
+        <w:tc>
+          <w:tcPr>
+            <w:tcW w:w="1278" w:type="dxa"/>
+          </w:tcPr>
+          <w:p>
+            <w:pPr>
+              <w:rPr>
+                <w:rFonts w:ascii="Tahoma" w:hAnsi="Tahoma" w:cs="Tahoma"/>
+                <w:sz w:val="20"/>
+                <w:szCs w:val="20"/>
+                <w:lang w:val="en-ID"/>
+              </w:rPr>
+            </w:pPr>
+            <w:r>
+              <w:rPr>
+                <w:rFonts w:ascii="Tahoma" w:hAnsi="Tahoma" w:cs="Tahoma"/>
+                <w:sz w:val="20"/>
+                <w:szCs w:val="20"/>
+                <w:lang w:val="en-ID"/>
+              </w:rPr>
+              <w:t>10</w:t>
+            </w:r>
+          </w:p>
+        </w:tc>
+        <w:tc>
+          <w:tcPr>
+            <w:tcW w:w="1269" w:type="dxa"/>
+          </w:tcPr>
+          <w:p>
+            <w:pPr>
+              <w:rPr>
+                <w:rFonts w:ascii="Tahoma" w:hAnsi="Tahoma" w:cs="Tahoma"/>
+                <w:sz w:val="20"/>
+                <w:szCs w:val="20"/>
+                <w:lang w:val="en-ID"/>
+              </w:rPr>
+            </w:pPr>
+            <w:r>
+              <w:rPr>
+                <w:rFonts w:ascii="Tahoma" w:hAnsi="Tahoma" w:cs="Tahoma"/>
+                <w:sz w:val="20"/>
+                <w:szCs w:val="20"/>
+                <w:lang w:val="en-ID"/>
+              </w:rPr>
+              <w:t>-</w:t>
+            </w:r>
+          </w:p>
+        </w:tc>
+        <w:tc>
+          <w:tcPr>
+            <w:tcW w:w="3529" w:type="dxa"/>
+          </w:tcPr>
+          <w:p>
+            <w:pPr>
+              <w:rPr>
+                <w:rFonts w:ascii="Tahoma" w:hAnsi="Tahoma" w:cs="Tahoma"/>
+                <w:sz w:val="20"/>
+                <w:szCs w:val="20"/>
+                <w:lang w:val="en-ID"/>
+              </w:rPr>
+            </w:pPr>
+            <w:r>
+              <w:rPr>
+                <w:rFonts w:ascii="Tahoma" w:hAnsi="Tahoma" w:cs="Tahoma"/>
+                <w:sz w:val="20"/>
+                <w:szCs w:val="20"/>
+                <w:lang w:val="en-ID"/>
+              </w:rPr>
+              <w:t>Attribute terkait dengan table</w:t>
+            </w:r>
+          </w:p>
+        </w:tc>
+      </w:tr>
+    </w:tbl>
+    <w:p>
+      <w:pPr>
         <w:spacing w:line="240" w:lineRule="auto"/>
         <w:rPr>
-          <w:lang w:val="en-ID"/>
-        </w:rPr>
-      </w:pPr>
+          <w:rFonts w:ascii="Tahoma" w:hAnsi="Tahoma" w:cs="Tahoma"/>
+          <w:sz w:val="20"/>
+          <w:szCs w:val="20"/>
+          <w:lang w:val="en-ID"/>
+        </w:rPr>
+      </w:pPr>
+      <w:bookmarkStart w:id="2" w:name="_GoBack"/>
+      <w:bookmarkEnd w:id="2"/>
     </w:p>
     <w:p>
       <w:pPr>
+        <w:pStyle w:val="ListParagraph"/>
+        <w:numPr>
+          <w:ilvl w:val="0"/>
+          <w:numId w:val="10"/>
+        </w:numPr>
         <w:spacing w:line="240" w:lineRule="auto"/>
-        <w:rPr>
+        <w:ind w:left="426" w:hanging="426"/>
+        <w:rPr>
+          <w:rFonts w:ascii="Tahoma" w:hAnsi="Tahoma" w:cs="Tahoma"/>
+          <w:sz w:val="20"/>
+          <w:szCs w:val="20"/>
+          <w:lang w:val="en-ID"/>
+        </w:rPr>
+      </w:pPr>
+      <w:r>
+        <w:rPr>
+          <w:rFonts w:ascii="Tahoma" w:hAnsi="Tahoma" w:cs="Tahoma"/>
+          <w:sz w:val="20"/>
+          <w:szCs w:val="20"/>
+          <w:lang w:val="en-ID"/>
+        </w:rPr>
+        <w:t>Table tmp_gejala</w:t>
+      </w:r>
+    </w:p>
+    <w:p>
+      <w:pPr>
+        <w:pStyle w:val="Caption"/>
+        <w:keepNext/>
+        <w:jc w:val="center"/>
+        <w:rPr>
+          <w:rFonts w:ascii="Tahoma" w:hAnsi="Tahoma" w:cs="Tahoma"/>
+          <w:b w:val="0"/>
+          <w:sz w:val="20"/>
+          <w:szCs w:val="20"/>
+        </w:rPr>
+      </w:pPr>
+      <w:r>
+        <w:rPr>
+          <w:rFonts w:ascii="Tahoma" w:hAnsi="Tahoma" w:cs="Tahoma"/>
+          <w:color w:val="auto"/>
+          <w:sz w:val="20"/>
+          <w:szCs w:val="20"/>
+        </w:rPr>
+        <w:t xml:space="preserve">Table </w:t>
+      </w:r>
+      <w:r>
+        <w:rPr>
+          <w:rFonts w:ascii="Tahoma" w:hAnsi="Tahoma" w:cs="Tahoma"/>
+          <w:b w:val="0"/>
+          <w:color w:val="auto"/>
+          <w:sz w:val="20"/>
+          <w:szCs w:val="20"/>
+        </w:rPr>
+        <w:t>tmp_gejala</w:t>
+      </w:r>
+    </w:p>
+    <w:tbl>
+      <w:tblPr>
+        <w:tblStyle w:val="TableGrid"/>
+        <w:tblW w:w="0" w:type="auto"/>
+        <w:tblLook w:val="04A0" w:firstRow="1" w:lastRow="0" w:firstColumn="1" w:lastColumn="0" w:noHBand="0" w:noVBand="1"/>
+      </w:tblPr>
+      <w:tblGrid>
+        <w:gridCol w:w="1915"/>
+        <w:gridCol w:w="1595"/>
+        <w:gridCol w:w="1276"/>
+        <w:gridCol w:w="1276"/>
+        <w:gridCol w:w="3514"/>
+      </w:tblGrid>
+      <w:tr>
+        <w:tc>
+          <w:tcPr>
+            <w:tcW w:w="1915" w:type="dxa"/>
+          </w:tcPr>
+          <w:p>
+            <w:pPr>
+              <w:jc w:val="center"/>
+              <w:rPr>
+                <w:rFonts w:ascii="Tahoma" w:hAnsi="Tahoma" w:cs="Tahoma"/>
+                <w:b/>
+                <w:sz w:val="20"/>
+                <w:szCs w:val="20"/>
+                <w:lang w:val="en-ID"/>
+              </w:rPr>
+            </w:pPr>
+            <w:r>
+              <w:rPr>
+                <w:rFonts w:ascii="Tahoma" w:hAnsi="Tahoma" w:cs="Tahoma"/>
+                <w:b/>
+                <w:sz w:val="20"/>
+                <w:szCs w:val="20"/>
+                <w:lang w:val="en-ID"/>
+              </w:rPr>
+              <w:t>Nama Field</w:t>
+            </w:r>
+          </w:p>
+        </w:tc>
+        <w:tc>
+          <w:tcPr>
+            <w:tcW w:w="1595" w:type="dxa"/>
+          </w:tcPr>
+          <w:p>
+            <w:pPr>
+              <w:jc w:val="center"/>
+              <w:rPr>
+                <w:rFonts w:ascii="Tahoma" w:hAnsi="Tahoma" w:cs="Tahoma"/>
+                <w:b/>
+                <w:sz w:val="20"/>
+                <w:szCs w:val="20"/>
+                <w:lang w:val="en-ID"/>
+              </w:rPr>
+            </w:pPr>
+            <w:r>
+              <w:rPr>
+                <w:rFonts w:ascii="Tahoma" w:hAnsi="Tahoma" w:cs="Tahoma"/>
+                <w:b/>
+                <w:sz w:val="20"/>
+                <w:szCs w:val="20"/>
+                <w:lang w:val="en-ID"/>
+              </w:rPr>
+              <w:t>Tipe Data</w:t>
+            </w:r>
+          </w:p>
+        </w:tc>
+        <w:tc>
+          <w:tcPr>
+            <w:tcW w:w="1276" w:type="dxa"/>
+          </w:tcPr>
+          <w:p>
+            <w:pPr>
+              <w:jc w:val="center"/>
+              <w:rPr>
+                <w:rFonts w:ascii="Tahoma" w:hAnsi="Tahoma" w:cs="Tahoma"/>
+                <w:b/>
+                <w:sz w:val="20"/>
+                <w:szCs w:val="20"/>
+                <w:lang w:val="en-ID"/>
+              </w:rPr>
+            </w:pPr>
+            <w:r>
+              <w:rPr>
+                <w:rFonts w:ascii="Tahoma" w:hAnsi="Tahoma" w:cs="Tahoma"/>
+                <w:b/>
+                <w:sz w:val="20"/>
+                <w:szCs w:val="20"/>
+                <w:lang w:val="en-ID"/>
+              </w:rPr>
+              <w:t>Value</w:t>
+            </w:r>
+          </w:p>
+        </w:tc>
+        <w:tc>
+          <w:tcPr>
+            <w:tcW w:w="1276" w:type="dxa"/>
+          </w:tcPr>
+          <w:p>
+            <w:pPr>
+              <w:jc w:val="center"/>
+              <w:rPr>
+                <w:rFonts w:ascii="Tahoma" w:hAnsi="Tahoma" w:cs="Tahoma"/>
+                <w:b/>
+                <w:sz w:val="20"/>
+                <w:szCs w:val="20"/>
+                <w:lang w:val="en-ID"/>
+              </w:rPr>
+            </w:pPr>
+            <w:r>
+              <w:rPr>
+                <w:rFonts w:ascii="Tahoma" w:hAnsi="Tahoma" w:cs="Tahoma"/>
+                <w:b/>
+                <w:sz w:val="20"/>
+                <w:szCs w:val="20"/>
+                <w:lang w:val="en-ID"/>
+              </w:rPr>
+              <w:t>Key</w:t>
+            </w:r>
+          </w:p>
+        </w:tc>
+        <w:tc>
+          <w:tcPr>
+            <w:tcW w:w="3514" w:type="dxa"/>
+          </w:tcPr>
+          <w:p>
+            <w:pPr>
+              <w:jc w:val="center"/>
+              <w:rPr>
+                <w:rFonts w:ascii="Tahoma" w:hAnsi="Tahoma" w:cs="Tahoma"/>
+                <w:b/>
+                <w:sz w:val="20"/>
+                <w:szCs w:val="20"/>
+                <w:lang w:val="en-ID"/>
+              </w:rPr>
+            </w:pPr>
+            <w:r>
+              <w:rPr>
+                <w:rFonts w:ascii="Tahoma" w:hAnsi="Tahoma" w:cs="Tahoma"/>
+                <w:b/>
+                <w:sz w:val="20"/>
+                <w:szCs w:val="20"/>
+                <w:lang w:val="en-ID"/>
+              </w:rPr>
+              <w:t>Keterangan</w:t>
+            </w:r>
+          </w:p>
+        </w:tc>
+      </w:tr>
+      <w:tr>
+        <w:tc>
+          <w:tcPr>
+            <w:tcW w:w="1915" w:type="dxa"/>
+          </w:tcPr>
+          <w:p>
+            <w:pPr>
+              <w:rPr>
+                <w:rFonts w:ascii="Tahoma" w:hAnsi="Tahoma" w:cs="Tahoma"/>
+                <w:sz w:val="20"/>
+                <w:szCs w:val="20"/>
+                <w:lang w:val="en-ID"/>
+              </w:rPr>
+            </w:pPr>
+            <w:r>
+              <w:rPr>
+                <w:rFonts w:ascii="Tahoma" w:hAnsi="Tahoma" w:cs="Tahoma"/>
+                <w:sz w:val="20"/>
+                <w:szCs w:val="20"/>
+                <w:lang w:val="en-ID"/>
+              </w:rPr>
+              <w:t>bimbingan_id</w:t>
+            </w:r>
+          </w:p>
+        </w:tc>
+        <w:tc>
+          <w:tcPr>
+            <w:tcW w:w="1595" w:type="dxa"/>
+          </w:tcPr>
+          <w:p>
+            <w:pPr>
+              <w:rPr>
+                <w:rFonts w:ascii="Tahoma" w:hAnsi="Tahoma" w:cs="Tahoma"/>
+                <w:sz w:val="20"/>
+                <w:szCs w:val="20"/>
+                <w:lang w:val="en-ID"/>
+              </w:rPr>
+            </w:pPr>
+            <w:r>
+              <w:rPr>
+                <w:rFonts w:ascii="Tahoma" w:hAnsi="Tahoma" w:cs="Tahoma"/>
+                <w:sz w:val="20"/>
+                <w:szCs w:val="20"/>
+                <w:lang w:val="en-ID"/>
+              </w:rPr>
+              <w:t>i</w:t>
+            </w:r>
+            <w:r>
+              <w:rPr>
+                <w:rFonts w:ascii="Tahoma" w:hAnsi="Tahoma" w:cs="Tahoma"/>
+                <w:sz w:val="20"/>
+                <w:szCs w:val="20"/>
+                <w:lang w:val="en-ID"/>
+              </w:rPr>
+              <w:t>nt</w:t>
+            </w:r>
+          </w:p>
+        </w:tc>
+        <w:tc>
+          <w:tcPr>
+            <w:tcW w:w="1276" w:type="dxa"/>
+          </w:tcPr>
+          <w:p>
+            <w:pPr>
+              <w:rPr>
+                <w:rFonts w:ascii="Tahoma" w:hAnsi="Tahoma" w:cs="Tahoma"/>
+                <w:sz w:val="20"/>
+                <w:szCs w:val="20"/>
+                <w:lang w:val="en-ID"/>
+              </w:rPr>
+            </w:pPr>
+            <w:r>
+              <w:rPr>
+                <w:rFonts w:ascii="Tahoma" w:hAnsi="Tahoma" w:cs="Tahoma"/>
+                <w:sz w:val="20"/>
+                <w:szCs w:val="20"/>
+                <w:lang w:val="en-ID"/>
+              </w:rPr>
+              <w:t>10</w:t>
+            </w:r>
+          </w:p>
+        </w:tc>
+        <w:tc>
+          <w:tcPr>
+            <w:tcW w:w="1276" w:type="dxa"/>
+          </w:tcPr>
+          <w:p>
+            <w:pPr>
+              <w:rPr>
+                <w:rFonts w:ascii="Tahoma" w:hAnsi="Tahoma" w:cs="Tahoma"/>
+                <w:sz w:val="20"/>
+                <w:szCs w:val="20"/>
+                <w:lang w:val="en-ID"/>
+              </w:rPr>
+            </w:pPr>
+            <w:r>
+              <w:rPr>
+                <w:rFonts w:ascii="Tahoma" w:hAnsi="Tahoma" w:cs="Tahoma"/>
+                <w:sz w:val="20"/>
+                <w:szCs w:val="20"/>
+                <w:lang w:val="en-ID"/>
+              </w:rPr>
+              <w:t>-</w:t>
+            </w:r>
+          </w:p>
+        </w:tc>
+        <w:tc>
+          <w:tcPr>
+            <w:tcW w:w="3514" w:type="dxa"/>
+          </w:tcPr>
+          <w:p>
+            <w:pPr>
+              <w:rPr>
+                <w:rFonts w:ascii="Tahoma" w:hAnsi="Tahoma" w:cs="Tahoma"/>
+                <w:sz w:val="20"/>
+                <w:szCs w:val="20"/>
+                <w:lang w:val="en-ID"/>
+              </w:rPr>
+            </w:pPr>
+            <w:r>
+              <w:rPr>
+                <w:rFonts w:ascii="Tahoma" w:hAnsi="Tahoma" w:cs="Tahoma"/>
+                <w:sz w:val="20"/>
+                <w:szCs w:val="20"/>
+                <w:lang w:val="en-ID"/>
+              </w:rPr>
+              <w:t>Attribute terkait dengan table</w:t>
+            </w:r>
+          </w:p>
+        </w:tc>
+      </w:tr>
+      <w:tr>
+        <w:tc>
+          <w:tcPr>
+            <w:tcW w:w="1915" w:type="dxa"/>
+          </w:tcPr>
+          <w:p>
+            <w:pPr>
+              <w:rPr>
+                <w:rFonts w:ascii="Tahoma" w:hAnsi="Tahoma" w:cs="Tahoma"/>
+                <w:sz w:val="20"/>
+                <w:szCs w:val="20"/>
+                <w:lang w:val="en-ID"/>
+              </w:rPr>
+            </w:pPr>
+            <w:r>
+              <w:rPr>
+                <w:rFonts w:ascii="Tahoma" w:hAnsi="Tahoma" w:cs="Tahoma"/>
+                <w:sz w:val="20"/>
+                <w:szCs w:val="20"/>
+                <w:lang w:val="en-ID"/>
+              </w:rPr>
+              <w:t>g</w:t>
+            </w:r>
+            <w:r>
+              <w:rPr>
+                <w:rFonts w:ascii="Tahoma" w:hAnsi="Tahoma" w:cs="Tahoma"/>
+                <w:sz w:val="20"/>
+                <w:szCs w:val="20"/>
+                <w:lang w:val="en-ID"/>
+              </w:rPr>
+              <w:t>ejala_id</w:t>
+            </w:r>
+          </w:p>
+        </w:tc>
+        <w:tc>
+          <w:tcPr>
+            <w:tcW w:w="1595" w:type="dxa"/>
+          </w:tcPr>
+          <w:p>
+            <w:pPr>
+              <w:rPr>
+                <w:rFonts w:ascii="Tahoma" w:hAnsi="Tahoma" w:cs="Tahoma"/>
+                <w:sz w:val="20"/>
+                <w:szCs w:val="20"/>
+                <w:lang w:val="en-ID"/>
+              </w:rPr>
+            </w:pPr>
+            <w:r>
+              <w:rPr>
+                <w:rFonts w:ascii="Tahoma" w:hAnsi="Tahoma" w:cs="Tahoma"/>
+                <w:sz w:val="20"/>
+                <w:szCs w:val="20"/>
+                <w:lang w:val="en-ID"/>
+              </w:rPr>
+              <w:t>i</w:t>
+            </w:r>
+            <w:r>
+              <w:rPr>
+                <w:rFonts w:ascii="Tahoma" w:hAnsi="Tahoma" w:cs="Tahoma"/>
+                <w:sz w:val="20"/>
+                <w:szCs w:val="20"/>
+                <w:lang w:val="en-ID"/>
+              </w:rPr>
+              <w:t>nt</w:t>
+            </w:r>
+          </w:p>
+        </w:tc>
+        <w:tc>
+          <w:tcPr>
+            <w:tcW w:w="1276" w:type="dxa"/>
+          </w:tcPr>
+          <w:p>
+            <w:pPr>
+              <w:rPr>
+                <w:rFonts w:ascii="Tahoma" w:hAnsi="Tahoma" w:cs="Tahoma"/>
+                <w:sz w:val="20"/>
+                <w:szCs w:val="20"/>
+                <w:lang w:val="en-ID"/>
+              </w:rPr>
+            </w:pPr>
+            <w:r>
+              <w:rPr>
+                <w:rFonts w:ascii="Tahoma" w:hAnsi="Tahoma" w:cs="Tahoma"/>
+                <w:sz w:val="20"/>
+                <w:szCs w:val="20"/>
+                <w:lang w:val="en-ID"/>
+              </w:rPr>
+              <w:t>10</w:t>
+            </w:r>
+          </w:p>
+        </w:tc>
+        <w:tc>
+          <w:tcPr>
+            <w:tcW w:w="1276" w:type="dxa"/>
+          </w:tcPr>
+          <w:p>
+            <w:pPr>
+              <w:rPr>
+                <w:rFonts w:ascii="Tahoma" w:hAnsi="Tahoma" w:cs="Tahoma"/>
+                <w:sz w:val="20"/>
+                <w:szCs w:val="20"/>
+                <w:lang w:val="en-ID"/>
+              </w:rPr>
+            </w:pPr>
+            <w:r>
+              <w:rPr>
+                <w:rFonts w:ascii="Tahoma" w:hAnsi="Tahoma" w:cs="Tahoma"/>
+                <w:sz w:val="20"/>
+                <w:szCs w:val="20"/>
+                <w:lang w:val="en-ID"/>
+              </w:rPr>
+              <w:t>-</w:t>
+            </w:r>
+          </w:p>
+        </w:tc>
+        <w:tc>
+          <w:tcPr>
+            <w:tcW w:w="3514" w:type="dxa"/>
+          </w:tcPr>
+          <w:p>
+            <w:pPr>
+              <w:rPr>
+                <w:rFonts w:ascii="Tahoma" w:hAnsi="Tahoma" w:cs="Tahoma"/>
+                <w:sz w:val="20"/>
+                <w:szCs w:val="20"/>
+                <w:lang w:val="en-ID"/>
+              </w:rPr>
+            </w:pPr>
+            <w:r>
+              <w:rPr>
+                <w:rFonts w:ascii="Tahoma" w:hAnsi="Tahoma" w:cs="Tahoma"/>
+                <w:sz w:val="20"/>
+                <w:szCs w:val="20"/>
+                <w:lang w:val="en-ID"/>
+              </w:rPr>
+              <w:t>Attribute terkait dengan table</w:t>
+            </w:r>
+          </w:p>
+        </w:tc>
+      </w:tr>
+    </w:tbl>
+    <w:p>
+      <w:pPr>
+        <w:spacing w:line="240" w:lineRule="auto"/>
+        <w:rPr>
+          <w:rFonts w:ascii="Tahoma" w:hAnsi="Tahoma" w:cs="Tahoma"/>
+          <w:sz w:val="20"/>
+          <w:szCs w:val="20"/>
+          <w:lang w:val="en-ID"/>
+        </w:rPr>
+      </w:pPr>
+    </w:p>
+    <w:p>
+      <w:pPr>
+        <w:spacing w:line="240" w:lineRule="auto"/>
+        <w:rPr>
+          <w:rFonts w:ascii="Tahoma" w:hAnsi="Tahoma" w:cs="Tahoma"/>
+          <w:sz w:val="20"/>
+          <w:szCs w:val="20"/>
+          <w:lang w:val="en-ID"/>
+        </w:rPr>
+      </w:pPr>
+    </w:p>
+    <w:p>
+      <w:pPr>
+        <w:pStyle w:val="ListParagraph"/>
+        <w:numPr>
+          <w:ilvl w:val="0"/>
+          <w:numId w:val="10"/>
+        </w:numPr>
+        <w:spacing w:line="240" w:lineRule="auto"/>
+        <w:ind w:left="426" w:hanging="426"/>
+        <w:rPr>
+          <w:rFonts w:ascii="Tahoma" w:hAnsi="Tahoma" w:cs="Tahoma"/>
+          <w:sz w:val="20"/>
+          <w:szCs w:val="20"/>
+          <w:lang w:val="en-ID"/>
+        </w:rPr>
+      </w:pPr>
+      <w:r>
+        <w:rPr>
+          <w:rFonts w:ascii="Tahoma" w:hAnsi="Tahoma" w:cs="Tahoma"/>
+          <w:sz w:val="20"/>
+          <w:szCs w:val="20"/>
+          <w:lang w:val="en-ID"/>
+        </w:rPr>
+        <w:t>Table tmp_konselling</w:t>
+      </w:r>
+    </w:p>
+    <w:tbl>
+      <w:tblPr>
+        <w:tblStyle w:val="TableGrid"/>
+        <w:tblW w:w="0" w:type="auto"/>
+        <w:tblLook w:val="04A0" w:firstRow="1" w:lastRow="0" w:firstColumn="1" w:lastColumn="0" w:noHBand="0" w:noVBand="1"/>
+      </w:tblPr>
+      <w:tblGrid>
+        <w:gridCol w:w="1915"/>
+        <w:gridCol w:w="1595"/>
+        <w:gridCol w:w="1276"/>
+        <w:gridCol w:w="1276"/>
+        <w:gridCol w:w="3514"/>
+      </w:tblGrid>
+      <w:tr>
+        <w:tc>
+          <w:tcPr>
+            <w:tcW w:w="1915" w:type="dxa"/>
+          </w:tcPr>
+          <w:p>
+            <w:pPr>
+              <w:jc w:val="center"/>
+              <w:rPr>
+                <w:rFonts w:ascii="Tahoma" w:hAnsi="Tahoma" w:cs="Tahoma"/>
+                <w:b/>
+                <w:sz w:val="20"/>
+                <w:szCs w:val="20"/>
+                <w:lang w:val="en-ID"/>
+              </w:rPr>
+            </w:pPr>
+            <w:r>
+              <w:rPr>
+                <w:rFonts w:ascii="Tahoma" w:hAnsi="Tahoma" w:cs="Tahoma"/>
+                <w:b/>
+                <w:sz w:val="20"/>
+                <w:szCs w:val="20"/>
+                <w:lang w:val="en-ID"/>
+              </w:rPr>
+              <w:t>Nama Field</w:t>
+            </w:r>
+          </w:p>
+        </w:tc>
+        <w:tc>
+          <w:tcPr>
+            <w:tcW w:w="1595" w:type="dxa"/>
+          </w:tcPr>
+          <w:p>
+            <w:pPr>
+              <w:jc w:val="center"/>
+              <w:rPr>
+                <w:rFonts w:ascii="Tahoma" w:hAnsi="Tahoma" w:cs="Tahoma"/>
+                <w:b/>
+                <w:sz w:val="20"/>
+                <w:szCs w:val="20"/>
+                <w:lang w:val="en-ID"/>
+              </w:rPr>
+            </w:pPr>
+            <w:r>
+              <w:rPr>
+                <w:rFonts w:ascii="Tahoma" w:hAnsi="Tahoma" w:cs="Tahoma"/>
+                <w:b/>
+                <w:sz w:val="20"/>
+                <w:szCs w:val="20"/>
+                <w:lang w:val="en-ID"/>
+              </w:rPr>
+              <w:t>Tipe Data</w:t>
+            </w:r>
+          </w:p>
+        </w:tc>
+        <w:tc>
+          <w:tcPr>
+            <w:tcW w:w="1276" w:type="dxa"/>
+          </w:tcPr>
+          <w:p>
+            <w:pPr>
+              <w:jc w:val="center"/>
+              <w:rPr>
+                <w:rFonts w:ascii="Tahoma" w:hAnsi="Tahoma" w:cs="Tahoma"/>
+                <w:b/>
+                <w:sz w:val="20"/>
+                <w:szCs w:val="20"/>
+                <w:lang w:val="en-ID"/>
+              </w:rPr>
+            </w:pPr>
+            <w:r>
+              <w:rPr>
+                <w:rFonts w:ascii="Tahoma" w:hAnsi="Tahoma" w:cs="Tahoma"/>
+                <w:b/>
+                <w:sz w:val="20"/>
+                <w:szCs w:val="20"/>
+                <w:lang w:val="en-ID"/>
+              </w:rPr>
+              <w:t>Value</w:t>
+            </w:r>
+          </w:p>
+        </w:tc>
+        <w:tc>
+          <w:tcPr>
+            <w:tcW w:w="1276" w:type="dxa"/>
+          </w:tcPr>
+          <w:p>
+            <w:pPr>
+              <w:jc w:val="center"/>
+              <w:rPr>
+                <w:rFonts w:ascii="Tahoma" w:hAnsi="Tahoma" w:cs="Tahoma"/>
+                <w:b/>
+                <w:sz w:val="20"/>
+                <w:szCs w:val="20"/>
+                <w:lang w:val="en-ID"/>
+              </w:rPr>
+            </w:pPr>
+            <w:r>
+              <w:rPr>
+                <w:rFonts w:ascii="Tahoma" w:hAnsi="Tahoma" w:cs="Tahoma"/>
+                <w:b/>
+                <w:sz w:val="20"/>
+                <w:szCs w:val="20"/>
+                <w:lang w:val="en-ID"/>
+              </w:rPr>
+              <w:t>Key</w:t>
+            </w:r>
+          </w:p>
+        </w:tc>
+        <w:tc>
+          <w:tcPr>
+            <w:tcW w:w="3514" w:type="dxa"/>
+          </w:tcPr>
+          <w:p>
+            <w:pPr>
+              <w:jc w:val="center"/>
+              <w:rPr>
+                <w:rFonts w:ascii="Tahoma" w:hAnsi="Tahoma" w:cs="Tahoma"/>
+                <w:b/>
+                <w:sz w:val="20"/>
+                <w:szCs w:val="20"/>
+                <w:lang w:val="en-ID"/>
+              </w:rPr>
+            </w:pPr>
+            <w:r>
+              <w:rPr>
+                <w:rFonts w:ascii="Tahoma" w:hAnsi="Tahoma" w:cs="Tahoma"/>
+                <w:b/>
+                <w:sz w:val="20"/>
+                <w:szCs w:val="20"/>
+                <w:lang w:val="en-ID"/>
+              </w:rPr>
+              <w:t>Keterangan</w:t>
+            </w:r>
+          </w:p>
+        </w:tc>
+      </w:tr>
+      <w:tr>
+        <w:tc>
+          <w:tcPr>
+            <w:tcW w:w="1915" w:type="dxa"/>
+          </w:tcPr>
+          <w:p>
+            <w:pPr>
+              <w:rPr>
+                <w:rFonts w:ascii="Tahoma" w:hAnsi="Tahoma" w:cs="Tahoma"/>
+                <w:sz w:val="20"/>
+                <w:szCs w:val="20"/>
+                <w:lang w:val="en-ID"/>
+              </w:rPr>
+            </w:pPr>
+            <w:r>
+              <w:rPr>
+                <w:rFonts w:ascii="Tahoma" w:hAnsi="Tahoma" w:cs="Tahoma"/>
+                <w:sz w:val="20"/>
+                <w:szCs w:val="20"/>
+                <w:lang w:val="en-ID"/>
+              </w:rPr>
+              <w:t>bimbingan_id</w:t>
+            </w:r>
+          </w:p>
+        </w:tc>
+        <w:tc>
+          <w:tcPr>
+            <w:tcW w:w="1595" w:type="dxa"/>
+          </w:tcPr>
+          <w:p>
+            <w:pPr>
+              <w:rPr>
+                <w:rFonts w:ascii="Tahoma" w:hAnsi="Tahoma" w:cs="Tahoma"/>
+                <w:sz w:val="20"/>
+                <w:szCs w:val="20"/>
+                <w:lang w:val="en-ID"/>
+              </w:rPr>
+            </w:pPr>
+            <w:r>
+              <w:rPr>
+                <w:rFonts w:ascii="Tahoma" w:hAnsi="Tahoma" w:cs="Tahoma"/>
+                <w:sz w:val="20"/>
+                <w:szCs w:val="20"/>
+                <w:lang w:val="en-ID"/>
+              </w:rPr>
+              <w:t>i</w:t>
+            </w:r>
+            <w:r>
+              <w:rPr>
+                <w:rFonts w:ascii="Tahoma" w:hAnsi="Tahoma" w:cs="Tahoma"/>
+                <w:sz w:val="20"/>
+                <w:szCs w:val="20"/>
+                <w:lang w:val="en-ID"/>
+              </w:rPr>
+              <w:t>nt</w:t>
+            </w:r>
+          </w:p>
+        </w:tc>
+        <w:tc>
+          <w:tcPr>
+            <w:tcW w:w="1276" w:type="dxa"/>
+          </w:tcPr>
+          <w:p>
+            <w:pPr>
+              <w:rPr>
+                <w:rFonts w:ascii="Tahoma" w:hAnsi="Tahoma" w:cs="Tahoma"/>
+                <w:sz w:val="20"/>
+                <w:szCs w:val="20"/>
+                <w:lang w:val="en-ID"/>
+              </w:rPr>
+            </w:pPr>
+            <w:r>
+              <w:rPr>
+                <w:rFonts w:ascii="Tahoma" w:hAnsi="Tahoma" w:cs="Tahoma"/>
+                <w:sz w:val="20"/>
+                <w:szCs w:val="20"/>
+                <w:lang w:val="en-ID"/>
+              </w:rPr>
+              <w:t>10</w:t>
+            </w:r>
+          </w:p>
+        </w:tc>
+        <w:tc>
+          <w:tcPr>
+            <w:tcW w:w="1276" w:type="dxa"/>
+          </w:tcPr>
+          <w:p>
+            <w:pPr>
+              <w:rPr>
+                <w:rFonts w:ascii="Tahoma" w:hAnsi="Tahoma" w:cs="Tahoma"/>
+                <w:sz w:val="20"/>
+                <w:szCs w:val="20"/>
+                <w:lang w:val="en-ID"/>
+              </w:rPr>
+            </w:pPr>
+            <w:r>
+              <w:rPr>
+                <w:rFonts w:ascii="Tahoma" w:hAnsi="Tahoma" w:cs="Tahoma"/>
+                <w:sz w:val="20"/>
+                <w:szCs w:val="20"/>
+                <w:lang w:val="en-ID"/>
+              </w:rPr>
+              <w:t>-</w:t>
+            </w:r>
+          </w:p>
+        </w:tc>
+        <w:tc>
+          <w:tcPr>
+            <w:tcW w:w="3514" w:type="dxa"/>
+          </w:tcPr>
+          <w:p>
+            <w:pPr>
+              <w:rPr>
+                <w:rFonts w:ascii="Tahoma" w:hAnsi="Tahoma" w:cs="Tahoma"/>
+                <w:sz w:val="20"/>
+                <w:szCs w:val="20"/>
+                <w:lang w:val="en-ID"/>
+              </w:rPr>
+            </w:pPr>
+            <w:r>
+              <w:rPr>
+                <w:rFonts w:ascii="Tahoma" w:hAnsi="Tahoma" w:cs="Tahoma"/>
+                <w:sz w:val="20"/>
+                <w:szCs w:val="20"/>
+                <w:lang w:val="en-ID"/>
+              </w:rPr>
+              <w:t>Attribute terkait dengan table</w:t>
+            </w:r>
+          </w:p>
+        </w:tc>
+      </w:tr>
+      <w:tr>
+        <w:tc>
+          <w:tcPr>
+            <w:tcW w:w="1915" w:type="dxa"/>
+          </w:tcPr>
+          <w:p>
+            <w:pPr>
+              <w:rPr>
+                <w:rFonts w:ascii="Tahoma" w:hAnsi="Tahoma" w:cs="Tahoma"/>
+                <w:sz w:val="20"/>
+                <w:szCs w:val="20"/>
+                <w:lang w:val="en-ID"/>
+              </w:rPr>
+            </w:pPr>
+            <w:r>
+              <w:rPr>
+                <w:rFonts w:ascii="Tahoma" w:hAnsi="Tahoma" w:cs="Tahoma"/>
+                <w:sz w:val="20"/>
+                <w:szCs w:val="20"/>
+                <w:lang w:val="en-ID"/>
+              </w:rPr>
+              <w:t>permasalahan_id</w:t>
+            </w:r>
+          </w:p>
+        </w:tc>
+        <w:tc>
+          <w:tcPr>
+            <w:tcW w:w="1595" w:type="dxa"/>
+          </w:tcPr>
+          <w:p>
+            <w:pPr>
+              <w:rPr>
+                <w:rFonts w:ascii="Tahoma" w:hAnsi="Tahoma" w:cs="Tahoma"/>
+                <w:sz w:val="20"/>
+                <w:szCs w:val="20"/>
+                <w:lang w:val="en-ID"/>
+              </w:rPr>
+            </w:pPr>
+            <w:r>
+              <w:rPr>
+                <w:rFonts w:ascii="Tahoma" w:hAnsi="Tahoma" w:cs="Tahoma"/>
+                <w:sz w:val="20"/>
+                <w:szCs w:val="20"/>
+                <w:lang w:val="en-ID"/>
+              </w:rPr>
+              <w:t>i</w:t>
+            </w:r>
+            <w:r>
+              <w:rPr>
+                <w:rFonts w:ascii="Tahoma" w:hAnsi="Tahoma" w:cs="Tahoma"/>
+                <w:sz w:val="20"/>
+                <w:szCs w:val="20"/>
+                <w:lang w:val="en-ID"/>
+              </w:rPr>
+              <w:t>nt</w:t>
+            </w:r>
+          </w:p>
+        </w:tc>
+        <w:tc>
+          <w:tcPr>
+            <w:tcW w:w="1276" w:type="dxa"/>
+          </w:tcPr>
+          <w:p>
+            <w:pPr>
+              <w:rPr>
+                <w:rFonts w:ascii="Tahoma" w:hAnsi="Tahoma" w:cs="Tahoma"/>
+                <w:sz w:val="20"/>
+                <w:szCs w:val="20"/>
+                <w:lang w:val="en-ID"/>
+              </w:rPr>
+            </w:pPr>
+            <w:r>
+              <w:rPr>
+                <w:rFonts w:ascii="Tahoma" w:hAnsi="Tahoma" w:cs="Tahoma"/>
+                <w:sz w:val="20"/>
+                <w:szCs w:val="20"/>
+                <w:lang w:val="en-ID"/>
+              </w:rPr>
+              <w:t>10</w:t>
+            </w:r>
+          </w:p>
+        </w:tc>
+        <w:tc>
+          <w:tcPr>
+            <w:tcW w:w="1276" w:type="dxa"/>
+          </w:tcPr>
+          <w:p>
+            <w:pPr>
+              <w:rPr>
+                <w:rFonts w:ascii="Tahoma" w:hAnsi="Tahoma" w:cs="Tahoma"/>
+                <w:sz w:val="20"/>
+                <w:szCs w:val="20"/>
+                <w:lang w:val="en-ID"/>
+              </w:rPr>
+            </w:pPr>
+            <w:r>
+              <w:rPr>
+                <w:rFonts w:ascii="Tahoma" w:hAnsi="Tahoma" w:cs="Tahoma"/>
+                <w:sz w:val="20"/>
+                <w:szCs w:val="20"/>
+                <w:lang w:val="en-ID"/>
+              </w:rPr>
+              <w:t>-</w:t>
+            </w:r>
+          </w:p>
+        </w:tc>
+        <w:tc>
+          <w:tcPr>
+            <w:tcW w:w="3514" w:type="dxa"/>
+          </w:tcPr>
+          <w:p>
+            <w:pPr>
+              <w:rPr>
+                <w:rFonts w:ascii="Tahoma" w:hAnsi="Tahoma" w:cs="Tahoma"/>
+                <w:sz w:val="20"/>
+                <w:szCs w:val="20"/>
+                <w:lang w:val="en-ID"/>
+              </w:rPr>
+            </w:pPr>
+            <w:r>
+              <w:rPr>
+                <w:rFonts w:ascii="Tahoma" w:hAnsi="Tahoma" w:cs="Tahoma"/>
+                <w:sz w:val="20"/>
+                <w:szCs w:val="20"/>
+                <w:lang w:val="en-ID"/>
+              </w:rPr>
+              <w:t>Attribute terkait dengan table</w:t>
+            </w:r>
+          </w:p>
+        </w:tc>
+      </w:tr>
+      <w:tr>
+        <w:tc>
+          <w:tcPr>
+            <w:tcW w:w="1915" w:type="dxa"/>
+          </w:tcPr>
+          <w:p>
+            <w:pPr>
+              <w:rPr>
+                <w:rFonts w:ascii="Tahoma" w:hAnsi="Tahoma" w:cs="Tahoma"/>
+                <w:sz w:val="20"/>
+                <w:szCs w:val="20"/>
+                <w:lang w:val="en-ID"/>
+              </w:rPr>
+            </w:pPr>
+            <w:r>
+              <w:rPr>
+                <w:rFonts w:ascii="Tahoma" w:hAnsi="Tahoma" w:cs="Tahoma"/>
+                <w:sz w:val="20"/>
+                <w:szCs w:val="20"/>
+                <w:lang w:val="en-ID"/>
+              </w:rPr>
+              <w:t>gejala</w:t>
+            </w:r>
+            <w:r>
+              <w:rPr>
+                <w:rFonts w:ascii="Tahoma" w:hAnsi="Tahoma" w:cs="Tahoma"/>
+                <w:sz w:val="20"/>
+                <w:szCs w:val="20"/>
+                <w:lang w:val="en-ID"/>
+              </w:rPr>
+              <w:t>_id</w:t>
+            </w:r>
+          </w:p>
+        </w:tc>
+        <w:tc>
+          <w:tcPr>
+            <w:tcW w:w="1595" w:type="dxa"/>
+          </w:tcPr>
+          <w:p>
+            <w:pPr>
+              <w:rPr>
+                <w:rFonts w:ascii="Tahoma" w:hAnsi="Tahoma" w:cs="Tahoma"/>
+                <w:sz w:val="20"/>
+                <w:szCs w:val="20"/>
+                <w:lang w:val="en-ID"/>
+              </w:rPr>
+            </w:pPr>
+            <w:r>
+              <w:rPr>
+                <w:rFonts w:ascii="Tahoma" w:hAnsi="Tahoma" w:cs="Tahoma"/>
+                <w:sz w:val="20"/>
+                <w:szCs w:val="20"/>
+                <w:lang w:val="en-ID"/>
+              </w:rPr>
+              <w:t>Int</w:t>
+            </w:r>
+          </w:p>
+        </w:tc>
+        <w:tc>
+          <w:tcPr>
+            <w:tcW w:w="1276" w:type="dxa"/>
+          </w:tcPr>
+          <w:p>
+            <w:pPr>
+              <w:rPr>
+                <w:rFonts w:ascii="Tahoma" w:hAnsi="Tahoma" w:cs="Tahoma"/>
+                <w:sz w:val="20"/>
+                <w:szCs w:val="20"/>
+                <w:lang w:val="en-ID"/>
+              </w:rPr>
+            </w:pPr>
+            <w:r>
+              <w:rPr>
+                <w:rFonts w:ascii="Tahoma" w:hAnsi="Tahoma" w:cs="Tahoma"/>
+                <w:sz w:val="20"/>
+                <w:szCs w:val="20"/>
+                <w:lang w:val="en-ID"/>
+              </w:rPr>
+              <w:t>10</w:t>
+            </w:r>
+          </w:p>
+        </w:tc>
+        <w:tc>
+          <w:tcPr>
+            <w:tcW w:w="1276" w:type="dxa"/>
+          </w:tcPr>
+          <w:p>
+            <w:pPr>
+              <w:rPr>
+                <w:rFonts w:ascii="Tahoma" w:hAnsi="Tahoma" w:cs="Tahoma"/>
+                <w:sz w:val="20"/>
+                <w:szCs w:val="20"/>
+                <w:lang w:val="en-ID"/>
+              </w:rPr>
+            </w:pPr>
+            <w:r>
+              <w:rPr>
+                <w:rFonts w:ascii="Tahoma" w:hAnsi="Tahoma" w:cs="Tahoma"/>
+                <w:sz w:val="20"/>
+                <w:szCs w:val="20"/>
+                <w:lang w:val="en-ID"/>
+              </w:rPr>
+              <w:t>-</w:t>
+            </w:r>
+          </w:p>
+        </w:tc>
+        <w:tc>
+          <w:tcPr>
+            <w:tcW w:w="3514" w:type="dxa"/>
+          </w:tcPr>
+          <w:p>
+            <w:pPr>
+              <w:rPr>
+                <w:rFonts w:ascii="Tahoma" w:hAnsi="Tahoma" w:cs="Tahoma"/>
+                <w:sz w:val="20"/>
+                <w:szCs w:val="20"/>
+                <w:lang w:val="en-ID"/>
+              </w:rPr>
+            </w:pPr>
+            <w:r>
+              <w:rPr>
+                <w:rFonts w:ascii="Tahoma" w:hAnsi="Tahoma" w:cs="Tahoma"/>
+                <w:sz w:val="20"/>
+                <w:szCs w:val="20"/>
+                <w:lang w:val="en-ID"/>
+              </w:rPr>
+              <w:t>Attribute terkait dengan table</w:t>
+            </w:r>
+          </w:p>
+        </w:tc>
+      </w:tr>
+      <w:tr>
+        <w:tc>
+          <w:tcPr>
+            <w:tcW w:w="1915" w:type="dxa"/>
+          </w:tcPr>
+          <w:p>
+            <w:pPr>
+              <w:rPr>
+                <w:rFonts w:ascii="Tahoma" w:hAnsi="Tahoma" w:cs="Tahoma"/>
+                <w:sz w:val="20"/>
+                <w:szCs w:val="20"/>
+                <w:lang w:val="en-ID"/>
+              </w:rPr>
+            </w:pPr>
+            <w:r>
+              <w:rPr>
+                <w:rFonts w:ascii="Tahoma" w:hAnsi="Tahoma" w:cs="Tahoma"/>
+                <w:sz w:val="20"/>
+                <w:szCs w:val="20"/>
+                <w:lang w:val="en-ID"/>
+              </w:rPr>
+              <w:t>gejalaTerpenuhi</w:t>
+            </w:r>
+          </w:p>
+        </w:tc>
+        <w:tc>
+          <w:tcPr>
+            <w:tcW w:w="1595" w:type="dxa"/>
+          </w:tcPr>
+          <w:p>
+            <w:pPr>
+              <w:rPr>
+                <w:rFonts w:ascii="Tahoma" w:hAnsi="Tahoma" w:cs="Tahoma"/>
+                <w:sz w:val="20"/>
+                <w:szCs w:val="20"/>
+                <w:lang w:val="en-ID"/>
+              </w:rPr>
+            </w:pPr>
+            <w:r>
+              <w:rPr>
+                <w:rFonts w:ascii="Tahoma" w:hAnsi="Tahoma" w:cs="Tahoma"/>
+                <w:sz w:val="20"/>
+                <w:szCs w:val="20"/>
+                <w:lang w:val="en-ID"/>
+              </w:rPr>
+              <w:t>int</w:t>
+            </w:r>
+          </w:p>
+        </w:tc>
+        <w:tc>
+          <w:tcPr>
+            <w:tcW w:w="1276" w:type="dxa"/>
+          </w:tcPr>
+          <w:p>
+            <w:pPr>
+              <w:rPr>
+                <w:rFonts w:ascii="Tahoma" w:hAnsi="Tahoma" w:cs="Tahoma"/>
+                <w:sz w:val="20"/>
+                <w:szCs w:val="20"/>
+                <w:lang w:val="en-ID"/>
+              </w:rPr>
+            </w:pPr>
+            <w:r>
+              <w:rPr>
+                <w:rFonts w:ascii="Tahoma" w:hAnsi="Tahoma" w:cs="Tahoma"/>
+                <w:sz w:val="20"/>
+                <w:szCs w:val="20"/>
+                <w:lang w:val="en-ID"/>
+              </w:rPr>
+              <w:t>10</w:t>
+            </w:r>
+          </w:p>
+        </w:tc>
+        <w:tc>
+          <w:tcPr>
+            <w:tcW w:w="1276" w:type="dxa"/>
+          </w:tcPr>
+          <w:p>
+            <w:pPr>
+              <w:rPr>
+                <w:rFonts w:ascii="Tahoma" w:hAnsi="Tahoma" w:cs="Tahoma"/>
+                <w:sz w:val="20"/>
+                <w:szCs w:val="20"/>
+                <w:lang w:val="en-ID"/>
+              </w:rPr>
+            </w:pPr>
+            <w:r>
+              <w:rPr>
+                <w:rFonts w:ascii="Tahoma" w:hAnsi="Tahoma" w:cs="Tahoma"/>
+                <w:sz w:val="20"/>
+                <w:szCs w:val="20"/>
+                <w:lang w:val="en-ID"/>
+              </w:rPr>
+              <w:t>-</w:t>
+            </w:r>
+          </w:p>
+        </w:tc>
+        <w:tc>
+          <w:tcPr>
+            <w:tcW w:w="3514" w:type="dxa"/>
+          </w:tcPr>
+          <w:p>
+            <w:pPr>
+              <w:rPr>
+                <w:rFonts w:ascii="Tahoma" w:hAnsi="Tahoma" w:cs="Tahoma"/>
+                <w:sz w:val="20"/>
+                <w:szCs w:val="20"/>
+                <w:lang w:val="en-ID"/>
+              </w:rPr>
+            </w:pPr>
+            <w:r>
+              <w:rPr>
+                <w:rFonts w:ascii="Tahoma" w:hAnsi="Tahoma" w:cs="Tahoma"/>
+                <w:sz w:val="20"/>
+                <w:szCs w:val="20"/>
+                <w:lang w:val="en-ID"/>
+              </w:rPr>
+              <w:t>Attribute penampung gejala</w:t>
+            </w:r>
+          </w:p>
+        </w:tc>
+      </w:tr>
+    </w:tbl>
+    <w:p>
+      <w:pPr>
+        <w:spacing w:line="240" w:lineRule="auto"/>
+        <w:rPr>
+          <w:rFonts w:ascii="Tahoma" w:hAnsi="Tahoma" w:cs="Tahoma"/>
+          <w:sz w:val="20"/>
+          <w:szCs w:val="20"/>
+          <w:lang w:val="en-ID"/>
+        </w:rPr>
+      </w:pPr>
+    </w:p>
+    <w:p>
+      <w:pPr>
+        <w:pStyle w:val="ListParagraph"/>
+        <w:spacing w:line="240" w:lineRule="auto"/>
+        <w:ind w:left="426"/>
+        <w:rPr>
+          <w:rFonts w:ascii="Tahoma" w:hAnsi="Tahoma" w:cs="Tahoma"/>
+          <w:sz w:val="20"/>
+          <w:szCs w:val="20"/>
           <w:lang w:val="en-ID"/>
         </w:rPr>
       </w:pPr>
@@ -7492,6 +10800,92 @@
 <file path=word/numbering.xml><?xml version="1.0" encoding="utf-8"?>
 <w:numbering xmlns:wpc="http://schemas.microsoft.com/office/word/2010/wordprocessingCanvas" xmlns:mc="http://schemas.openxmlformats.org/markup-compatibility/2006" xmlns:o="urn:schemas-microsoft-com:office:office" xmlns:r="http://schemas.openxmlformats.org/officeDocument/2006/relationships" xmlns:m="http://schemas.openxmlformats.org/officeDocument/2006/math" xmlns:v="urn:schemas-microsoft-com:vml" xmlns:wp14="http://schemas.microsoft.com/office/word/2010/wordprocessingDrawing" xmlns:wp="http://schemas.openxmlformats.org/drawingml/2006/wordprocessingDrawing" xmlns:w10="urn:schemas-microsoft-com:office:word" xmlns:w="http://schemas.openxmlformats.org/wordprocessingml/2006/main" xmlns:w14="http://schemas.microsoft.com/office/word/2010/wordml" xmlns:wpg="http://schemas.microsoft.com/office/word/2010/wordprocessingGroup" xmlns:wpi="http://schemas.microsoft.com/office/word/2010/wordprocessingInk" xmlns:wne="http://schemas.microsoft.com/office/word/2006/wordml" xmlns:wps="http://schemas.microsoft.com/office/word/2010/wordprocessingShape" mc:Ignorable="w14 wp14">
   <w:abstractNum w:abstractNumId="0">
+    <w:nsid w:val="01E5517D"/>
+    <w:multiLevelType w:val="hybridMultilevel"/>
+    <w:tmpl w:val="F07C8DD4"/>
+    <w:lvl w:ilvl="0" w:tplc="0409000F">
+      <w:start w:val="1"/>
+      <w:numFmt w:val="decimal"/>
+      <w:lvlText w:val="%1."/>
+      <w:lvlJc w:val="left"/>
+      <w:pPr>
+        <w:ind w:left="720" w:hanging="360"/>
+      </w:pPr>
+    </w:lvl>
+    <w:lvl w:ilvl="1" w:tplc="04090019" w:tentative="1">
+      <w:start w:val="1"/>
+      <w:numFmt w:val="lowerLetter"/>
+      <w:lvlText w:val="%2."/>
+      <w:lvlJc w:val="left"/>
+      <w:pPr>
+        <w:ind w:left="1440" w:hanging="360"/>
+      </w:pPr>
+    </w:lvl>
+    <w:lvl w:ilvl="2" w:tplc="0409001B" w:tentative="1">
+      <w:start w:val="1"/>
+      <w:numFmt w:val="lowerRoman"/>
+      <w:lvlText w:val="%3."/>
+      <w:lvlJc w:val="right"/>
+      <w:pPr>
+        <w:ind w:left="2160" w:hanging="180"/>
+      </w:pPr>
+    </w:lvl>
+    <w:lvl w:ilvl="3" w:tplc="0409000F" w:tentative="1">
+      <w:start w:val="1"/>
+      <w:numFmt w:val="decimal"/>
+      <w:lvlText w:val="%4."/>
+      <w:lvlJc w:val="left"/>
+      <w:pPr>
+        <w:ind w:left="2880" w:hanging="360"/>
+      </w:pPr>
+    </w:lvl>
+    <w:lvl w:ilvl="4" w:tplc="04090019" w:tentative="1">
+      <w:start w:val="1"/>
+      <w:numFmt w:val="lowerLetter"/>
+      <w:lvlText w:val="%5."/>
+      <w:lvlJc w:val="left"/>
+      <w:pPr>
+        <w:ind w:left="3600" w:hanging="360"/>
+      </w:pPr>
+    </w:lvl>
+    <w:lvl w:ilvl="5" w:tplc="0409001B" w:tentative="1">
+      <w:start w:val="1"/>
+      <w:numFmt w:val="lowerRoman"/>
+      <w:lvlText w:val="%6."/>
+      <w:lvlJc w:val="right"/>
+      <w:pPr>
+        <w:ind w:left="4320" w:hanging="180"/>
+      </w:pPr>
+    </w:lvl>
+    <w:lvl w:ilvl="6" w:tplc="0409000F" w:tentative="1">
+      <w:start w:val="1"/>
+      <w:numFmt w:val="decimal"/>
+      <w:lvlText w:val="%7."/>
+      <w:lvlJc w:val="left"/>
+      <w:pPr>
+        <w:ind w:left="5040" w:hanging="360"/>
+      </w:pPr>
+    </w:lvl>
+    <w:lvl w:ilvl="7" w:tplc="04090019" w:tentative="1">
+      <w:start w:val="1"/>
+      <w:numFmt w:val="lowerLetter"/>
+      <w:lvlText w:val="%8."/>
+      <w:lvlJc w:val="left"/>
+      <w:pPr>
+        <w:ind w:left="5760" w:hanging="360"/>
+      </w:pPr>
+    </w:lvl>
+    <w:lvl w:ilvl="8" w:tplc="0409001B" w:tentative="1">
+      <w:start w:val="1"/>
+      <w:numFmt w:val="lowerRoman"/>
+      <w:lvlText w:val="%9."/>
+      <w:lvlJc w:val="right"/>
+      <w:pPr>
+        <w:ind w:left="6480" w:hanging="180"/>
+      </w:pPr>
+    </w:lvl>
+  </w:abstractNum>
+  <w:abstractNum w:abstractNumId="1">
     <w:nsid w:val="020072AC"/>
     <w:multiLevelType w:val="hybridMultilevel"/>
     <w:tmpl w:val="244E1462"/>
@@ -7577,7 +10971,7 @@
       </w:pPr>
     </w:lvl>
   </w:abstractNum>
-  <w:abstractNum w:abstractNumId="1">
+  <w:abstractNum w:abstractNumId="2">
     <w:nsid w:val="158A0199"/>
     <w:multiLevelType w:val="hybridMultilevel"/>
     <w:tmpl w:val="71B22F3C"/>
@@ -7663,7 +11057,7 @@
       </w:pPr>
     </w:lvl>
   </w:abstractNum>
-  <w:abstractNum w:abstractNumId="2">
+  <w:abstractNum w:abstractNumId="3">
     <w:nsid w:val="16835401"/>
     <w:multiLevelType w:val="hybridMultilevel"/>
     <w:tmpl w:val="F30819F6"/>
@@ -7749,7 +11143,7 @@
       </w:pPr>
     </w:lvl>
   </w:abstractNum>
-  <w:abstractNum w:abstractNumId="3">
+  <w:abstractNum w:abstractNumId="4">
     <w:nsid w:val="180C30B8"/>
     <w:multiLevelType w:val="hybridMultilevel"/>
     <w:tmpl w:val="818663EA"/>
@@ -7835,7 +11229,7 @@
       </w:pPr>
     </w:lvl>
   </w:abstractNum>
-  <w:abstractNum w:abstractNumId="4">
+  <w:abstractNum w:abstractNumId="5">
     <w:nsid w:val="379474FF"/>
     <w:multiLevelType w:val="hybridMultilevel"/>
     <w:tmpl w:val="BEC63C2C"/>
@@ -7921,10 +11315,10 @@
       </w:pPr>
     </w:lvl>
   </w:abstractNum>
-  <w:abstractNum w:abstractNumId="5">
+  <w:abstractNum w:abstractNumId="6">
     <w:nsid w:val="412D2ABA"/>
     <w:multiLevelType w:val="hybridMultilevel"/>
-    <w:tmpl w:val="E1368176"/>
+    <w:tmpl w:val="177C5B00"/>
     <w:lvl w:ilvl="0" w:tplc="0409000F">
       <w:start w:val="1"/>
       <w:numFmt w:val="decimal"/>
@@ -8007,7 +11401,7 @@
       </w:pPr>
     </w:lvl>
   </w:abstractNum>
-  <w:abstractNum w:abstractNumId="6">
+  <w:abstractNum w:abstractNumId="7">
     <w:nsid w:val="5FB4581F"/>
     <w:multiLevelType w:val="hybridMultilevel"/>
     <w:tmpl w:val="5C62A5AE"/>
@@ -8096,7 +11490,93 @@
       </w:pPr>
     </w:lvl>
   </w:abstractNum>
-  <w:abstractNum w:abstractNumId="7">
+  <w:abstractNum w:abstractNumId="8">
+    <w:nsid w:val="62AB79F3"/>
+    <w:multiLevelType w:val="hybridMultilevel"/>
+    <w:tmpl w:val="57222508"/>
+    <w:lvl w:ilvl="0" w:tplc="0409000F">
+      <w:start w:val="1"/>
+      <w:numFmt w:val="decimal"/>
+      <w:lvlText w:val="%1."/>
+      <w:lvlJc w:val="left"/>
+      <w:pPr>
+        <w:ind w:left="720" w:hanging="360"/>
+      </w:pPr>
+    </w:lvl>
+    <w:lvl w:ilvl="1" w:tplc="04090019" w:tentative="1">
+      <w:start w:val="1"/>
+      <w:numFmt w:val="lowerLetter"/>
+      <w:lvlText w:val="%2."/>
+      <w:lvlJc w:val="left"/>
+      <w:pPr>
+        <w:ind w:left="1440" w:hanging="360"/>
+      </w:pPr>
+    </w:lvl>
+    <w:lvl w:ilvl="2" w:tplc="0409001B" w:tentative="1">
+      <w:start w:val="1"/>
+      <w:numFmt w:val="lowerRoman"/>
+      <w:lvlText w:val="%3."/>
+      <w:lvlJc w:val="right"/>
+      <w:pPr>
+        <w:ind w:left="2160" w:hanging="180"/>
+      </w:pPr>
+    </w:lvl>
+    <w:lvl w:ilvl="3" w:tplc="0409000F" w:tentative="1">
+      <w:start w:val="1"/>
+      <w:numFmt w:val="decimal"/>
+      <w:lvlText w:val="%4."/>
+      <w:lvlJc w:val="left"/>
+      <w:pPr>
+        <w:ind w:left="2880" w:hanging="360"/>
+      </w:pPr>
+    </w:lvl>
+    <w:lvl w:ilvl="4" w:tplc="04090019" w:tentative="1">
+      <w:start w:val="1"/>
+      <w:numFmt w:val="lowerLetter"/>
+      <w:lvlText w:val="%5."/>
+      <w:lvlJc w:val="left"/>
+      <w:pPr>
+        <w:ind w:left="3600" w:hanging="360"/>
+      </w:pPr>
+    </w:lvl>
+    <w:lvl w:ilvl="5" w:tplc="0409001B" w:tentative="1">
+      <w:start w:val="1"/>
+      <w:numFmt w:val="lowerRoman"/>
+      <w:lvlText w:val="%6."/>
+      <w:lvlJc w:val="right"/>
+      <w:pPr>
+        <w:ind w:left="4320" w:hanging="180"/>
+      </w:pPr>
+    </w:lvl>
+    <w:lvl w:ilvl="6" w:tplc="0409000F" w:tentative="1">
+      <w:start w:val="1"/>
+      <w:numFmt w:val="decimal"/>
+      <w:lvlText w:val="%7."/>
+      <w:lvlJc w:val="left"/>
+      <w:pPr>
+        <w:ind w:left="5040" w:hanging="360"/>
+      </w:pPr>
+    </w:lvl>
+    <w:lvl w:ilvl="7" w:tplc="04090019" w:tentative="1">
+      <w:start w:val="1"/>
+      <w:numFmt w:val="lowerLetter"/>
+      <w:lvlText w:val="%8."/>
+      <w:lvlJc w:val="left"/>
+      <w:pPr>
+        <w:ind w:left="5760" w:hanging="360"/>
+      </w:pPr>
+    </w:lvl>
+    <w:lvl w:ilvl="8" w:tplc="0409001B" w:tentative="1">
+      <w:start w:val="1"/>
+      <w:numFmt w:val="lowerRoman"/>
+      <w:lvlText w:val="%9."/>
+      <w:lvlJc w:val="right"/>
+      <w:pPr>
+        <w:ind w:left="6480" w:hanging="180"/>
+      </w:pPr>
+    </w:lvl>
+  </w:abstractNum>
+  <w:abstractNum w:abstractNumId="9">
     <w:nsid w:val="67EC1F02"/>
     <w:multiLevelType w:val="hybridMultilevel"/>
     <w:tmpl w:val="E1368176"/>
@@ -8182,7 +11662,7 @@
       </w:pPr>
     </w:lvl>
   </w:abstractNum>
-  <w:abstractNum w:abstractNumId="8">
+  <w:abstractNum w:abstractNumId="10">
     <w:nsid w:val="69617231"/>
     <w:multiLevelType w:val="hybridMultilevel"/>
     <w:tmpl w:val="8B363E52"/>
@@ -8271,7 +11751,93 @@
       </w:pPr>
     </w:lvl>
   </w:abstractNum>
-  <w:abstractNum w:abstractNumId="9">
+  <w:abstractNum w:abstractNumId="11">
+    <w:nsid w:val="73DD2785"/>
+    <w:multiLevelType w:val="hybridMultilevel"/>
+    <w:tmpl w:val="ADEE0426"/>
+    <w:lvl w:ilvl="0" w:tplc="0409000F">
+      <w:start w:val="1"/>
+      <w:numFmt w:val="decimal"/>
+      <w:lvlText w:val="%1."/>
+      <w:lvlJc w:val="left"/>
+      <w:pPr>
+        <w:ind w:left="720" w:hanging="360"/>
+      </w:pPr>
+    </w:lvl>
+    <w:lvl w:ilvl="1" w:tplc="04090019" w:tentative="1">
+      <w:start w:val="1"/>
+      <w:numFmt w:val="lowerLetter"/>
+      <w:lvlText w:val="%2."/>
+      <w:lvlJc w:val="left"/>
+      <w:pPr>
+        <w:ind w:left="1440" w:hanging="360"/>
+      </w:pPr>
+    </w:lvl>
+    <w:lvl w:ilvl="2" w:tplc="0409001B" w:tentative="1">
+      <w:start w:val="1"/>
+      <w:numFmt w:val="lowerRoman"/>
+      <w:lvlText w:val="%3."/>
+      <w:lvlJc w:val="right"/>
+      <w:pPr>
+        <w:ind w:left="2160" w:hanging="180"/>
+      </w:pPr>
+    </w:lvl>
+    <w:lvl w:ilvl="3" w:tplc="0409000F" w:tentative="1">
+      <w:start w:val="1"/>
+      <w:numFmt w:val="decimal"/>
+      <w:lvlText w:val="%4."/>
+      <w:lvlJc w:val="left"/>
+      <w:pPr>
+        <w:ind w:left="2880" w:hanging="360"/>
+      </w:pPr>
+    </w:lvl>
+    <w:lvl w:ilvl="4" w:tplc="04090019" w:tentative="1">
+      <w:start w:val="1"/>
+      <w:numFmt w:val="lowerLetter"/>
+      <w:lvlText w:val="%5."/>
+      <w:lvlJc w:val="left"/>
+      <w:pPr>
+        <w:ind w:left="3600" w:hanging="360"/>
+      </w:pPr>
+    </w:lvl>
+    <w:lvl w:ilvl="5" w:tplc="0409001B" w:tentative="1">
+      <w:start w:val="1"/>
+      <w:numFmt w:val="lowerRoman"/>
+      <w:lvlText w:val="%6."/>
+      <w:lvlJc w:val="right"/>
+      <w:pPr>
+        <w:ind w:left="4320" w:hanging="180"/>
+      </w:pPr>
+    </w:lvl>
+    <w:lvl w:ilvl="6" w:tplc="0409000F" w:tentative="1">
+      <w:start w:val="1"/>
+      <w:numFmt w:val="decimal"/>
+      <w:lvlText w:val="%7."/>
+      <w:lvlJc w:val="left"/>
+      <w:pPr>
+        <w:ind w:left="5040" w:hanging="360"/>
+      </w:pPr>
+    </w:lvl>
+    <w:lvl w:ilvl="7" w:tplc="04090019" w:tentative="1">
+      <w:start w:val="1"/>
+      <w:numFmt w:val="lowerLetter"/>
+      <w:lvlText w:val="%8."/>
+      <w:lvlJc w:val="left"/>
+      <w:pPr>
+        <w:ind w:left="5760" w:hanging="360"/>
+      </w:pPr>
+    </w:lvl>
+    <w:lvl w:ilvl="8" w:tplc="0409001B" w:tentative="1">
+      <w:start w:val="1"/>
+      <w:numFmt w:val="lowerRoman"/>
+      <w:lvlText w:val="%9."/>
+      <w:lvlJc w:val="right"/>
+      <w:pPr>
+        <w:ind w:left="6480" w:hanging="180"/>
+      </w:pPr>
+    </w:lvl>
+  </w:abstractNum>
+  <w:abstractNum w:abstractNumId="12">
     <w:nsid w:val="78471B5F"/>
     <w:multiLevelType w:val="hybridMultilevel"/>
     <w:tmpl w:val="DE8093D0"/>
@@ -8360,35 +11926,222 @@
       </w:pPr>
     </w:lvl>
   </w:abstractNum>
+  <w:abstractNum w:abstractNumId="13">
+    <w:nsid w:val="7DB433DB"/>
+    <w:multiLevelType w:val="hybridMultilevel"/>
+    <w:tmpl w:val="156E6314"/>
+    <w:lvl w:ilvl="0" w:tplc="0409000F">
+      <w:start w:val="1"/>
+      <w:numFmt w:val="decimal"/>
+      <w:lvlText w:val="%1."/>
+      <w:lvlJc w:val="left"/>
+      <w:pPr>
+        <w:ind w:left="720" w:hanging="360"/>
+      </w:pPr>
+    </w:lvl>
+    <w:lvl w:ilvl="1" w:tplc="04090019" w:tentative="1">
+      <w:start w:val="1"/>
+      <w:numFmt w:val="lowerLetter"/>
+      <w:lvlText w:val="%2."/>
+      <w:lvlJc w:val="left"/>
+      <w:pPr>
+        <w:ind w:left="1440" w:hanging="360"/>
+      </w:pPr>
+    </w:lvl>
+    <w:lvl w:ilvl="2" w:tplc="0409001B" w:tentative="1">
+      <w:start w:val="1"/>
+      <w:numFmt w:val="lowerRoman"/>
+      <w:lvlText w:val="%3."/>
+      <w:lvlJc w:val="right"/>
+      <w:pPr>
+        <w:ind w:left="2160" w:hanging="180"/>
+      </w:pPr>
+    </w:lvl>
+    <w:lvl w:ilvl="3" w:tplc="0409000F" w:tentative="1">
+      <w:start w:val="1"/>
+      <w:numFmt w:val="decimal"/>
+      <w:lvlText w:val="%4."/>
+      <w:lvlJc w:val="left"/>
+      <w:pPr>
+        <w:ind w:left="2880" w:hanging="360"/>
+      </w:pPr>
+    </w:lvl>
+    <w:lvl w:ilvl="4" w:tplc="04090019" w:tentative="1">
+      <w:start w:val="1"/>
+      <w:numFmt w:val="lowerLetter"/>
+      <w:lvlText w:val="%5."/>
+      <w:lvlJc w:val="left"/>
+      <w:pPr>
+        <w:ind w:left="3600" w:hanging="360"/>
+      </w:pPr>
+    </w:lvl>
+    <w:lvl w:ilvl="5" w:tplc="0409001B" w:tentative="1">
+      <w:start w:val="1"/>
+      <w:numFmt w:val="lowerRoman"/>
+      <w:lvlText w:val="%6."/>
+      <w:lvlJc w:val="right"/>
+      <w:pPr>
+        <w:ind w:left="4320" w:hanging="180"/>
+      </w:pPr>
+    </w:lvl>
+    <w:lvl w:ilvl="6" w:tplc="0409000F" w:tentative="1">
+      <w:start w:val="1"/>
+      <w:numFmt w:val="decimal"/>
+      <w:lvlText w:val="%7."/>
+      <w:lvlJc w:val="left"/>
+      <w:pPr>
+        <w:ind w:left="5040" w:hanging="360"/>
+      </w:pPr>
+    </w:lvl>
+    <w:lvl w:ilvl="7" w:tplc="04090019" w:tentative="1">
+      <w:start w:val="1"/>
+      <w:numFmt w:val="lowerLetter"/>
+      <w:lvlText w:val="%8."/>
+      <w:lvlJc w:val="left"/>
+      <w:pPr>
+        <w:ind w:left="5760" w:hanging="360"/>
+      </w:pPr>
+    </w:lvl>
+    <w:lvl w:ilvl="8" w:tplc="0409001B" w:tentative="1">
+      <w:start w:val="1"/>
+      <w:numFmt w:val="lowerRoman"/>
+      <w:lvlText w:val="%9."/>
+      <w:lvlJc w:val="right"/>
+      <w:pPr>
+        <w:ind w:left="6480" w:hanging="180"/>
+      </w:pPr>
+    </w:lvl>
+  </w:abstractNum>
+  <w:abstractNum w:abstractNumId="14">
+    <w:nsid w:val="7DF14B41"/>
+    <w:multiLevelType w:val="hybridMultilevel"/>
+    <w:tmpl w:val="614AE620"/>
+    <w:lvl w:ilvl="0" w:tplc="0409000F">
+      <w:start w:val="1"/>
+      <w:numFmt w:val="decimal"/>
+      <w:lvlText w:val="%1."/>
+      <w:lvlJc w:val="left"/>
+      <w:pPr>
+        <w:ind w:left="720" w:hanging="360"/>
+      </w:pPr>
+    </w:lvl>
+    <w:lvl w:ilvl="1" w:tplc="04090019" w:tentative="1">
+      <w:start w:val="1"/>
+      <w:numFmt w:val="lowerLetter"/>
+      <w:lvlText w:val="%2."/>
+      <w:lvlJc w:val="left"/>
+      <w:pPr>
+        <w:ind w:left="1440" w:hanging="360"/>
+      </w:pPr>
+    </w:lvl>
+    <w:lvl w:ilvl="2" w:tplc="0409001B" w:tentative="1">
+      <w:start w:val="1"/>
+      <w:numFmt w:val="lowerRoman"/>
+      <w:lvlText w:val="%3."/>
+      <w:lvlJc w:val="right"/>
+      <w:pPr>
+        <w:ind w:left="2160" w:hanging="180"/>
+      </w:pPr>
+    </w:lvl>
+    <w:lvl w:ilvl="3" w:tplc="0409000F" w:tentative="1">
+      <w:start w:val="1"/>
+      <w:numFmt w:val="decimal"/>
+      <w:lvlText w:val="%4."/>
+      <w:lvlJc w:val="left"/>
+      <w:pPr>
+        <w:ind w:left="2880" w:hanging="360"/>
+      </w:pPr>
+    </w:lvl>
+    <w:lvl w:ilvl="4" w:tplc="04090019" w:tentative="1">
+      <w:start w:val="1"/>
+      <w:numFmt w:val="lowerLetter"/>
+      <w:lvlText w:val="%5."/>
+      <w:lvlJc w:val="left"/>
+      <w:pPr>
+        <w:ind w:left="3600" w:hanging="360"/>
+      </w:pPr>
+    </w:lvl>
+    <w:lvl w:ilvl="5" w:tplc="0409001B" w:tentative="1">
+      <w:start w:val="1"/>
+      <w:numFmt w:val="lowerRoman"/>
+      <w:lvlText w:val="%6."/>
+      <w:lvlJc w:val="right"/>
+      <w:pPr>
+        <w:ind w:left="4320" w:hanging="180"/>
+      </w:pPr>
+    </w:lvl>
+    <w:lvl w:ilvl="6" w:tplc="0409000F" w:tentative="1">
+      <w:start w:val="1"/>
+      <w:numFmt w:val="decimal"/>
+      <w:lvlText w:val="%7."/>
+      <w:lvlJc w:val="left"/>
+      <w:pPr>
+        <w:ind w:left="5040" w:hanging="360"/>
+      </w:pPr>
+    </w:lvl>
+    <w:lvl w:ilvl="7" w:tplc="04090019" w:tentative="1">
+      <w:start w:val="1"/>
+      <w:numFmt w:val="lowerLetter"/>
+      <w:lvlText w:val="%8."/>
+      <w:lvlJc w:val="left"/>
+      <w:pPr>
+        <w:ind w:left="5760" w:hanging="360"/>
+      </w:pPr>
+    </w:lvl>
+    <w:lvl w:ilvl="8" w:tplc="0409001B" w:tentative="1">
+      <w:start w:val="1"/>
+      <w:numFmt w:val="lowerRoman"/>
+      <w:lvlText w:val="%9."/>
+      <w:lvlJc w:val="right"/>
+      <w:pPr>
+        <w:ind w:left="6480" w:hanging="180"/>
+      </w:pPr>
+    </w:lvl>
+  </w:abstractNum>
   <w:num w:numId="1">
+    <w:abstractNumId w:val="7"/>
+  </w:num>
+  <w:num w:numId="2">
+    <w:abstractNumId w:val="9"/>
+  </w:num>
+  <w:num w:numId="3">
+    <w:abstractNumId w:val="4"/>
+  </w:num>
+  <w:num w:numId="4">
+    <w:abstractNumId w:val="1"/>
+  </w:num>
+  <w:num w:numId="5">
+    <w:abstractNumId w:val="5"/>
+  </w:num>
+  <w:num w:numId="6">
+    <w:abstractNumId w:val="3"/>
+  </w:num>
+  <w:num w:numId="7">
+    <w:abstractNumId w:val="10"/>
+  </w:num>
+  <w:num w:numId="8">
     <w:abstractNumId w:val="6"/>
   </w:num>
-  <w:num w:numId="2">
-    <w:abstractNumId w:val="7"/>
+  <w:num w:numId="9">
+    <w:abstractNumId w:val="2"/>
   </w:num>
-  <w:num w:numId="3">
-    <w:abstractNumId w:val="3"/>
+  <w:num w:numId="10">
+    <w:abstractNumId w:val="12"/>
   </w:num>
-  <w:num w:numId="4">
+  <w:num w:numId="11">
+    <w:abstractNumId w:val="8"/>
+  </w:num>
+  <w:num w:numId="12">
     <w:abstractNumId w:val="0"/>
   </w:num>
-  <w:num w:numId="5">
-    <w:abstractNumId w:val="4"/>
+  <w:num w:numId="13">
+    <w:abstractNumId w:val="11"/>
   </w:num>
-  <w:num w:numId="6">
-    <w:abstractNumId w:val="2"/>
+  <w:num w:numId="14">
+    <w:abstractNumId w:val="13"/>
   </w:num>
-  <w:num w:numId="7">
-    <w:abstractNumId w:val="8"/>
-  </w:num>
-  <w:num w:numId="8">
-    <w:abstractNumId w:val="5"/>
-  </w:num>
-  <w:num w:numId="9">
-    <w:abstractNumId w:val="1"/>
-  </w:num>
-  <w:num w:numId="10">
-    <w:abstractNumId w:val="9"/>
+  <w:num w:numId="15">
+    <w:abstractNumId w:val="14"/>
   </w:num>
 </w:numbering>
 </file>
@@ -9707,7 +13460,7 @@
 </file>
 
 <file path=customXml/itemProps1.xml><?xml version="1.0" encoding="utf-8"?>
-<ds:datastoreItem xmlns:ds="http://schemas.openxmlformats.org/officeDocument/2006/customXml" ds:itemID="{E4D16807-119A-4277-8EA2-D36F6D053515}">
+<ds:datastoreItem xmlns:ds="http://schemas.openxmlformats.org/officeDocument/2006/customXml" ds:itemID="{54EBA209-EF8B-4E53-8D88-95F60909A3A7}">
   <ds:schemaRefs>
     <ds:schemaRef ds:uri="http://schemas.openxmlformats.org/officeDocument/2006/bibliography"/>
   </ds:schemaRefs>

</xml_diff>